<commit_message>
Product Landing - collaboration.docx
</commit_message>
<xml_diff>
--- a/docs/Product Landing/collaboration.docx
+++ b/docs/Product Landing/collaboration.docx
@@ -1,6 +1,6 @@
 
 <file path=word/document.xml><?xml version="1.0" encoding="utf-8"?>
-<w:document xmlns:wpc="http://schemas.microsoft.com/office/word/2010/wordprocessingCanvas" xmlns:mc="http://schemas.openxmlformats.org/markup-compatibility/2006" xmlns:o="urn:schemas-microsoft-com:office:office" xmlns:r="http://schemas.openxmlformats.org/officeDocument/2006/relationships" xmlns:m="http://schemas.openxmlformats.org/officeDocument/2006/math" xmlns:v="urn:schemas-microsoft-com:vml" xmlns:wp14="http://schemas.microsoft.com/office/word/2010/wordprocessingDrawing" xmlns:wp="http://schemas.openxmlformats.org/drawingml/2006/wordprocessingDrawing" xmlns:w10="urn:schemas-microsoft-com:office:word" xmlns:w="http://schemas.openxmlformats.org/wordprocessingml/2006/main" xmlns:w14="http://schemas.microsoft.com/office/word/2010/wordml" xmlns:wpg="http://schemas.microsoft.com/office/word/2010/wordprocessingGroup" xmlns:wpi="http://schemas.microsoft.com/office/word/2010/wordprocessingInk" xmlns:wne="http://schemas.microsoft.com/office/word/2006/wordml" xmlns:wps="http://schemas.microsoft.com/office/word/2010/wordprocessingShape" mc:Ignorable="w14 wp14">
+<w:document xmlns:wpc="http://schemas.microsoft.com/office/word/2010/wordprocessingCanvas" xmlns:mc="http://schemas.openxmlformats.org/markup-compatibility/2006" xmlns:o="urn:schemas-microsoft-com:office:office" xmlns:r="http://schemas.openxmlformats.org/officeDocument/2006/relationships" xmlns:m="http://schemas.openxmlformats.org/officeDocument/2006/math" xmlns:v="urn:schemas-microsoft-com:vml" xmlns:wp14="http://schemas.microsoft.com/office/word/2010/wordprocessingDrawing" xmlns:wp="http://schemas.openxmlformats.org/drawingml/2006/wordprocessingDrawing" xmlns:w10="urn:schemas-microsoft-com:office:word" xmlns:w="http://schemas.openxmlformats.org/wordprocessingml/2006/main" xmlns:w14="http://schemas.microsoft.com/office/word/2010/wordml" xmlns:w15="http://schemas.microsoft.com/office/word/2012/wordml" xmlns:wpg="http://schemas.microsoft.com/office/word/2010/wordprocessingGroup" xmlns:wpi="http://schemas.microsoft.com/office/word/2010/wordprocessingInk" xmlns:wne="http://schemas.microsoft.com/office/word/2006/wordml" xmlns:wps="http://schemas.microsoft.com/office/word/2010/wordprocessingShape" mc:Ignorable="w14 w15 wp14">
   <w:body>
     <w:p>
       <w:r>
@@ -135,7 +135,7 @@
           </mc:Choice>
           <mc:Fallback>
             <w:pict>
-              <v:group id="Group 36" o:spid="_x0000_s1026" style="position:absolute;margin-left:352.2pt;margin-top:306.6pt;width:112.2pt;height:81pt;z-index:251686912;mso-width-relative:margin;mso-height-relative:margin" coordorigin="-8001,-4802" coordsize="14249,10287" o:gfxdata="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">
+              <v:group w14:anchorId="1F9617BA" id="Group 36" o:spid="_x0000_s1026" style="position:absolute;margin-left:352.2pt;margin-top:306.6pt;width:112.2pt;height:81pt;z-index:251686912;mso-width-relative:margin;mso-height-relative:margin" coordorigin="-8001,-4802" coordsize="14249,10287" o:gfxdata="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">
                 <v:shapetype id="_x0000_t32" coordsize="21600,21600" o:spt="32" o:oned="t" path="m,l21600,21600e" filled="f">
                   <v:path arrowok="t" fillok="f" o:connecttype="none"/>
                   <o:lock v:ext="edit" shapetype="t"/>
@@ -305,7 +305,7 @@
           </mc:Choice>
           <mc:Fallback>
             <w:pict>
-              <v:group id="Group 42" o:spid="_x0000_s1029" style="position:absolute;margin-left:382.2pt;margin-top:295.8pt;width:124.2pt;height:74.4pt;z-index:251691008;mso-width-relative:margin;mso-height-relative:margin" coordorigin="-9067,-6096" coordsize="15773,9448" o:gfxdata="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">
+              <v:group w14:anchorId="525EDA03" id="Group 42" o:spid="_x0000_s1029" style="position:absolute;margin-left:382.2pt;margin-top:295.8pt;width:124.2pt;height:74.4pt;z-index:251691008;mso-width-relative:margin;mso-height-relative:margin" coordorigin="-9067,-6096" coordsize="15773,9448" o:gfxdata="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">
                 <v:shape id="Straight Arrow Connector 43" o:spid="_x0000_s1030" type="#_x0000_t32" style="position:absolute;left:-9067;top:-6096;width:13770;height:7554;visibility:visible;mso-wrap-style:square" o:connectortype="straight" o:gfxdata="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" strokecolor="#4579b8 [3044]" strokeweight="1.5pt">
                   <v:stroke endarrow="open"/>
                 </v:shape>
@@ -471,7 +471,7 @@
           </mc:Choice>
           <mc:Fallback>
             <w:pict>
-              <v:group id="Group 39" o:spid="_x0000_s1032" style="position:absolute;margin-left:394.2pt;margin-top:256.8pt;width:112.2pt;height:58.2pt;z-index:251688960;mso-width-relative:margin;mso-height-relative:margin" coordorigin="-7543,-4038" coordsize="14249,7391" o:gfxdata="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">
+              <v:group w14:anchorId="4475A294" id="Group 39" o:spid="_x0000_s1032" style="position:absolute;margin-left:394.2pt;margin-top:256.8pt;width:112.2pt;height:58.2pt;z-index:251688960;mso-width-relative:margin;mso-height-relative:margin" coordorigin="-7543,-4038" coordsize="14249,7391" o:gfxdata="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">
                 <v:shape id="Straight Arrow Connector 40" o:spid="_x0000_s1033" type="#_x0000_t32" style="position:absolute;left:-7543;top:-4038;width:12246;height:5496;visibility:visible;mso-wrap-style:square" o:connectortype="straight" o:gfxdata="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" strokecolor="#4579b8 [3044]" strokeweight="1.5pt">
                   <v:stroke endarrow="open"/>
                 </v:shape>
@@ -570,7 +570,7 @@
           </mc:Choice>
           <mc:Fallback>
             <w:pict>
-              <v:shape id="Straight Arrow Connector 35" o:spid="_x0000_s1026" type="#_x0000_t32" style="position:absolute;margin-left:418.2pt;margin-top:159.6pt;width:84.05pt;height:28.15pt;flip:y;z-index:251684864;visibility:visible;mso-wrap-style:square;mso-width-percent:0;mso-height-percent:0;mso-wrap-distance-left:9pt;mso-wrap-distance-top:0;mso-wrap-distance-right:9pt;mso-wrap-distance-bottom:0;mso-position-horizontal:absolute;mso-position-horizontal-relative:text;mso-position-vertical:absolute;mso-position-vertical-relative:text;mso-width-percent:0;mso-height-percent:0;mso-width-relative:margin;mso-height-relative:margin" o:gfxdata="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" strokecolor="#4579b8 [3044]" strokeweight="1.5pt">
+              <v:shape w14:anchorId="14C1E89C" id="Straight Arrow Connector 35" o:spid="_x0000_s1026" type="#_x0000_t32" style="position:absolute;margin-left:418.2pt;margin-top:159.6pt;width:84.05pt;height:28.15pt;flip:y;z-index:251684864;visibility:visible;mso-wrap-style:square;mso-width-percent:0;mso-height-percent:0;mso-wrap-distance-left:9pt;mso-wrap-distance-top:0;mso-wrap-distance-right:9pt;mso-wrap-distance-bottom:0;mso-position-horizontal:absolute;mso-position-horizontal-relative:text;mso-position-vertical:absolute;mso-position-vertical-relative:text;mso-width-percent:0;mso-height-percent:0;mso-width-relative:margin;mso-height-relative:margin" o:gfxdata="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" strokecolor="#4579b8 [3044]" strokeweight="1.5pt">
                 <v:stroke endarrow="open"/>
               </v:shape>
             </w:pict>
@@ -709,7 +709,7 @@
           </mc:Choice>
           <mc:Fallback>
             <w:pict>
-              <v:group id="Group 32" o:spid="_x0000_s1035" style="position:absolute;margin-left:406.2pt;margin-top:108.6pt;width:108.45pt;height:58.2pt;z-index:251682816;mso-width-relative:margin;mso-height-relative:margin" coordorigin="-8534,-3962" coordsize="13773,7391" o:gfxdata="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">
+              <v:group w14:anchorId="25622444" id="Group 32" o:spid="_x0000_s1035" style="position:absolute;margin-left:406.2pt;margin-top:108.6pt;width:108.45pt;height:58.2pt;z-index:251682816;mso-width-relative:margin;mso-height-relative:margin" coordorigin="-8534,-3962" coordsize="13773,7391" o:gfxdata="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">
                 <v:shape id="Straight Arrow Connector 33" o:spid="_x0000_s1036" type="#_x0000_t32" style="position:absolute;left:-8534;top:-3962;width:12199;height:5435;visibility:visible;mso-wrap-style:square" o:connectortype="straight" o:gfxdata="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" strokecolor="#4579b8 [3044]" strokeweight="1.5pt">
                   <v:stroke endarrow="open"/>
                 </v:shape>
@@ -808,7 +808,7 @@
           </mc:Choice>
           <mc:Fallback>
             <w:pict>
-              <v:shape id="Straight Arrow Connector 31" o:spid="_x0000_s1026" type="#_x0000_t32" style="position:absolute;margin-left:-34.25pt;margin-top:311.4pt;width:181.25pt;height:53.1pt;flip:x y;z-index:251680768;visibility:visible;mso-wrap-style:square;mso-width-percent:0;mso-height-percent:0;mso-wrap-distance-left:9pt;mso-wrap-distance-top:0;mso-wrap-distance-right:9pt;mso-wrap-distance-bottom:0;mso-position-horizontal:absolute;mso-position-horizontal-relative:text;mso-position-vertical:absolute;mso-position-vertical-relative:text;mso-width-percent:0;mso-height-percent:0;mso-width-relative:margin;mso-height-relative:margin" o:gfxdata="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" strokecolor="#4579b8 [3044]" strokeweight="1.5pt">
+              <v:shape w14:anchorId="0F2C5A61" id="Straight Arrow Connector 31" o:spid="_x0000_s1026" type="#_x0000_t32" style="position:absolute;margin-left:-34.25pt;margin-top:311.4pt;width:181.25pt;height:53.1pt;flip:x y;z-index:251680768;visibility:visible;mso-wrap-style:square;mso-width-percent:0;mso-height-percent:0;mso-wrap-distance-left:9pt;mso-wrap-distance-top:0;mso-wrap-distance-right:9pt;mso-wrap-distance-bottom:0;mso-position-horizontal:absolute;mso-position-horizontal-relative:text;mso-position-vertical:absolute;mso-position-vertical-relative:text;mso-width-percent:0;mso-height-percent:0;mso-width-relative:margin;mso-height-relative:margin" o:gfxdata="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" strokecolor="#4579b8 [3044]" strokeweight="1.5pt">
                 <v:stroke endarrow="open"/>
               </v:shape>
             </w:pict>
@@ -880,7 +880,7 @@
           </mc:Choice>
           <mc:Fallback>
             <w:pict>
-              <v:shape id="Straight Arrow Connector 27" o:spid="_x0000_s1026" type="#_x0000_t32" style="position:absolute;margin-left:-28.8pt;margin-top:233.4pt;width:143.35pt;height:25.15pt;flip:x y;z-index:251676672;visibility:visible;mso-wrap-style:square;mso-width-percent:0;mso-height-percent:0;mso-wrap-distance-left:9pt;mso-wrap-distance-top:0;mso-wrap-distance-right:9pt;mso-wrap-distance-bottom:0;mso-position-horizontal:absolute;mso-position-horizontal-relative:text;mso-position-vertical:absolute;mso-position-vertical-relative:text;mso-width-percent:0;mso-height-percent:0;mso-width-relative:margin;mso-height-relative:margin" o:gfxdata="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" strokecolor="#4579b8 [3044]" strokeweight="1.5pt">
+              <v:shape w14:anchorId="153162D1" id="Straight Arrow Connector 27" o:spid="_x0000_s1026" type="#_x0000_t32" style="position:absolute;margin-left:-28.8pt;margin-top:233.4pt;width:143.35pt;height:25.15pt;flip:x y;z-index:251676672;visibility:visible;mso-wrap-style:square;mso-width-percent:0;mso-height-percent:0;mso-wrap-distance-left:9pt;mso-wrap-distance-top:0;mso-wrap-distance-right:9pt;mso-wrap-distance-bottom:0;mso-position-horizontal:absolute;mso-position-horizontal-relative:text;mso-position-vertical:absolute;mso-position-vertical-relative:text;mso-width-percent:0;mso-height-percent:0;mso-width-relative:margin;mso-height-relative:margin" o:gfxdata="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" strokecolor="#4579b8 [3044]" strokeweight="1.5pt">
                 <v:stroke endarrow="open"/>
               </v:shape>
             </w:pict>
@@ -1018,7 +1018,7 @@
           </mc:Choice>
           <mc:Fallback>
             <w:pict>
-              <v:group id="Group 28" o:spid="_x0000_s1038" style="position:absolute;margin-left:-52.8pt;margin-top:279pt;width:108.6pt;height:36pt;z-index:251678720;mso-width-relative:margin;mso-height-relative:margin" coordorigin="-609,-4648" coordsize="13792,4572" o:gfxdata="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">
+              <v:group w14:anchorId="59625C3B" id="Group 28" o:spid="_x0000_s1038" style="position:absolute;margin-left:-52.8pt;margin-top:279pt;width:108.6pt;height:36pt;z-index:251678720;mso-width-relative:margin;mso-height-relative:margin" coordorigin="-609,-4648" coordsize="13792,4572" o:gfxdata="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">
                 <v:shape id="Straight Arrow Connector 29" o:spid="_x0000_s1039" type="#_x0000_t32" style="position:absolute;left:1746;top:-4648;width:11436;height:3702;flip:x;visibility:visible;mso-wrap-style:square" o:connectortype="straight" o:gfxdata="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" strokecolor="#4579b8 [3044]" strokeweight="1.5pt">
                   <v:stroke endarrow="open"/>
                 </v:shape>
@@ -1180,7 +1180,7 @@
           </mc:Choice>
           <mc:Fallback>
             <w:pict>
-              <v:group id="Group 24" o:spid="_x0000_s1041" style="position:absolute;margin-left:-42pt;margin-top:182.4pt;width:186pt;height:63pt;z-index:251674624;mso-width-relative:margin;mso-height-relative:margin" coordorigin=",-4648" coordsize="23622,8001" o:gfxdata="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">
+              <v:group w14:anchorId="1BEEA663" id="Group 24" o:spid="_x0000_s1041" style="position:absolute;margin-left:-42pt;margin-top:182.4pt;width:186pt;height:63pt;z-index:251674624;mso-width-relative:margin;mso-height-relative:margin" coordorigin=",-4648" coordsize="23622,8001" o:gfxdata="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">
                 <v:shape id="Straight Arrow Connector 25" o:spid="_x0000_s1042" type="#_x0000_t32" style="position:absolute;left:1752;top:-4648;width:21870;height:6483;flip:x;visibility:visible;mso-wrap-style:square" o:connectortype="straight" o:gfxdata="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" strokecolor="#4579b8 [3044]" strokeweight="1.5pt">
                   <v:stroke endarrow="open"/>
                 </v:shape>
@@ -1337,7 +1337,7 @@
           </mc:Choice>
           <mc:Fallback>
             <w:pict>
-              <v:group id="Group 16" o:spid="_x0000_s1044" style="position:absolute;margin-left:-27.6pt;margin-top:139.8pt;width:54.75pt;height:26.4pt;z-index:251670528" coordsize="6953,3352" o:gfxdata="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">
+              <v:group w14:anchorId="04F269C0" id="Group 16" o:spid="_x0000_s1044" style="position:absolute;margin-left:-27.6pt;margin-top:139.8pt;width:54.75pt;height:26.4pt;z-index:251670528" coordsize="6953,3352" o:gfxdata="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">
                 <v:shape id="Straight Arrow Connector 17" o:spid="_x0000_s1045" type="#_x0000_t32" style="position:absolute;left:1752;width:5201;height:1835;flip:x;visibility:visible;mso-wrap-style:square" o:connectortype="straight" o:gfxdata="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" strokecolor="#4579b8 [3044]" strokeweight="1.5pt">
                   <v:stroke endarrow="open"/>
                 </v:shape>
@@ -1501,7 +1501,7 @@
           </mc:Choice>
           <mc:Fallback>
             <w:pict>
-              <v:group id="Group 6" o:spid="_x0000_s1047" style="position:absolute;margin-left:-20.95pt;margin-top:34.2pt;width:57.7pt;height:19.2pt;z-index:251664384;mso-width-relative:margin;mso-height-relative:margin" coordorigin="-374" coordsize="7327,2438" o:gfxdata="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">
+              <v:group w14:anchorId="524944FE" id="Group 6" o:spid="_x0000_s1047" style="position:absolute;margin-left:-20.95pt;margin-top:34.2pt;width:57.7pt;height:19.2pt;z-index:251664384;mso-width-relative:margin;mso-height-relative:margin" coordorigin="-374" coordsize="7327,2438" o:gfxdata="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">
                 <v:shape id="Straight Arrow Connector 7" o:spid="_x0000_s1048" type="#_x0000_t32" style="position:absolute;left:1746;width:5207;height:914;flip:x;visibility:visible;mso-wrap-style:square" o:connectortype="straight" o:gfxdata="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" strokecolor="#4579b8 [3044]" strokeweight="1.5pt">
                   <v:stroke endarrow="open"/>
                 </v:shape>
@@ -1659,7 +1659,7 @@
           </mc:Choice>
           <mc:Fallback>
             <w:pict>
-              <v:group id="Group 2" o:spid="_x0000_s1050" style="position:absolute;margin-left:-10.85pt;margin-top:6.45pt;width:54.75pt;height:26.4pt;rotation:1556472fd;z-index:251660288" coordsize="6953,3352" o:gfxdata="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">
+              <v:group w14:anchorId="794BB89C" id="Group 2" o:spid="_x0000_s1050" style="position:absolute;margin-left:-10.85pt;margin-top:6.45pt;width:54.75pt;height:26.4pt;rotation:1556472fd;z-index:251660288" coordsize="6953,3352" o:gfxdata="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">
                 <v:shape id="Straight Arrow Connector 19" o:spid="_x0000_s1051" type="#_x0000_t32" style="position:absolute;left:1752;width:5201;height:1835;flip:x;visibility:visible;mso-wrap-style:square" o:connectortype="straight" o:gfxdata="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" strokecolor="#4579b8 [3044]" strokeweight="1.5pt">
                   <v:stroke endarrow="open"/>
                 </v:shape>
@@ -1817,7 +1817,7 @@
           </mc:Choice>
           <mc:Fallback>
             <w:pict>
-              <v:group id="Group 3" o:spid="_x0000_s1053" style="position:absolute;margin-left:-18pt;margin-top:55.8pt;width:54.75pt;height:26.4pt;z-index:251662336" coordsize="6953,3352" o:gfxdata="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">
+              <v:group w14:anchorId="48C59CFD" id="Group 3" o:spid="_x0000_s1053" style="position:absolute;margin-left:-18pt;margin-top:55.8pt;width:54.75pt;height:26.4pt;z-index:251662336" coordsize="6953,3352" o:gfxdata="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">
                 <v:shape id="Straight Arrow Connector 4" o:spid="_x0000_s1054" type="#_x0000_t32" style="position:absolute;left:1752;width:5201;height:1835;flip:x;visibility:visible;mso-wrap-style:square" o:connectortype="straight" o:gfxdata="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" strokecolor="#4579b8 [3044]" strokeweight="1.5pt">
                   <v:stroke endarrow="open"/>
                 </v:shape>
@@ -1871,7 +1871,7 @@
                     <pic:cNvPicPr/>
                   </pic:nvPicPr>
                   <pic:blipFill>
-                    <a:blip r:embed="rId8"/>
+                    <a:blip r:embed="rId7"/>
                     <a:stretch>
                       <a:fillRect/>
                     </a:stretch>
@@ -2023,7 +2023,7 @@
           </mc:Choice>
           <mc:Fallback>
             <w:pict>
-              <v:group id="Group 45" o:spid="_x0000_s1056" style="position:absolute;margin-left:394.2pt;margin-top:217.2pt;width:112.2pt;height:58.2pt;z-index:251693056;mso-width-relative:margin;mso-height-relative:margin" coordorigin="-7543,-4038" coordsize="14249,7391" o:gfxdata="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">
+              <v:group w14:anchorId="396CCB84" id="Group 45" o:spid="_x0000_s1056" style="position:absolute;margin-left:394.2pt;margin-top:217.2pt;width:112.2pt;height:58.2pt;z-index:251693056;mso-width-relative:margin;mso-height-relative:margin" coordorigin="-7543,-4038" coordsize="14249,7391" o:gfxdata="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">
                 <v:shape id="Straight Arrow Connector 46" o:spid="_x0000_s1057" type="#_x0000_t32" style="position:absolute;left:-7543;top:-4038;width:12246;height:5496;visibility:visible;mso-wrap-style:square" o:connectortype="straight" o:gfxdata="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" strokecolor="#4579b8 [3044]" strokeweight="1.5pt">
                   <v:stroke endarrow="open"/>
                 </v:shape>
@@ -2062,21 +2062,11 @@
     <w:p/>
     <w:p>
       <w:r>
-        <w:t xml:space="preserve">English Page </w:t>
-      </w:r>
-      <w:proofErr w:type="gramStart"/>
-      <w:r>
-        <w:t>Path :</w:t>
-      </w:r>
-      <w:proofErr w:type="gramEnd"/>
-      <w:r>
-        <w:t xml:space="preserve"> </w:t>
+        <w:t xml:space="preserve">English Page Path : </w:t>
       </w:r>
       <w:r>
         <w:t>/content/en/us/solutions/collaboration/index</w:t>
       </w:r>
-      <w:bookmarkStart w:id="0" w:name="_GoBack"/>
-      <w:bookmarkEnd w:id="0"/>
     </w:p>
     <w:p/>
     <w:p>
@@ -2211,7 +2201,7 @@
           </mc:Choice>
           <mc:Fallback>
             <w:pict>
-              <v:group id="Group 10" o:spid="_x0000_s1059" style="position:absolute;margin-left:-30pt;margin-top:79.2pt;width:61.8pt;height:19.2pt;z-index:251666432;mso-width-relative:margin;mso-height-relative:margin" coordorigin=",914" coordsize="7848,2438" o:gfxdata="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">
+              <v:group w14:anchorId="2E7CBDE0" id="Group 10" o:spid="_x0000_s1059" style="position:absolute;margin-left:-30pt;margin-top:79.2pt;width:61.8pt;height:19.2pt;z-index:251666432;mso-width-relative:margin;mso-height-relative:margin" coordorigin=",914" coordsize="7848,2438" o:gfxdata="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">
                 <v:shape id="Straight Arrow Connector 11" o:spid="_x0000_s1060" type="#_x0000_t32" style="position:absolute;left:1752;top:914;width:6096;height:921;flip:x;visibility:visible;mso-wrap-style:square" o:connectortype="straight" o:gfxdata="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" strokecolor="#4579b8 [3044]" strokeweight="1.5pt">
                   <v:stroke endarrow="open"/>
                 </v:shape>
@@ -2375,7 +2365,7 @@
           </mc:Choice>
           <mc:Fallback>
             <w:pict>
-              <v:group id="Group 20" o:spid="_x0000_s1062" style="position:absolute;margin-left:-34.8pt;margin-top:36pt;width:61.8pt;height:19.2pt;z-index:251672576;mso-width-relative:margin;mso-height-relative:margin" coordorigin=",914" coordsize="7848,2438" o:gfxdata="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">
+              <v:group w14:anchorId="20217626" id="Group 20" o:spid="_x0000_s1062" style="position:absolute;margin-left:-34.8pt;margin-top:36pt;width:61.8pt;height:19.2pt;z-index:251672576;mso-width-relative:margin;mso-height-relative:margin" coordorigin=",914" coordsize="7848,2438" o:gfxdata="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">
                 <v:shape id="Straight Arrow Connector 22" o:spid="_x0000_s1063" type="#_x0000_t32" style="position:absolute;left:1752;top:914;width:6096;height:921;flip:x;visibility:visible;mso-wrap-style:square" o:connectortype="straight" o:gfxdata="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" strokecolor="#4579b8 [3044]" strokeweight="1.5pt">
                   <v:stroke endarrow="open"/>
                 </v:shape>
@@ -2539,7 +2529,7 @@
           </mc:Choice>
           <mc:Fallback>
             <w:pict>
-              <v:group id="Group 13" o:spid="_x0000_s1065" style="position:absolute;margin-left:-31.8pt;margin-top:130.2pt;width:61.8pt;height:19.2pt;z-index:251668480;mso-width-relative:margin;mso-height-relative:margin" coordorigin=",914" coordsize="7848,2438" o:gfxdata="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">
+              <v:group w14:anchorId="277DAC6C" id="Group 13" o:spid="_x0000_s1065" style="position:absolute;margin-left:-31.8pt;margin-top:130.2pt;width:61.8pt;height:19.2pt;z-index:251668480;mso-width-relative:margin;mso-height-relative:margin" coordorigin=",914" coordsize="7848,2438" o:gfxdata="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">
                 <v:shape id="Straight Arrow Connector 14" o:spid="_x0000_s1066" type="#_x0000_t32" style="position:absolute;left:1752;top:914;width:6096;height:921;flip:x;visibility:visible;mso-wrap-style:square" o:connectortype="straight" o:gfxdata="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" strokecolor="#4579b8 [3044]" strokeweight="1.5pt">
                   <v:stroke endarrow="open"/>
                 </v:shape>
@@ -2593,7 +2583,7 @@
                     <pic:cNvPicPr/>
                   </pic:nvPicPr>
                   <pic:blipFill rotWithShape="1">
-                    <a:blip r:embed="rId9"/>
+                    <a:blip r:embed="rId8"/>
                     <a:srcRect r="3088" b="27826"/>
                     <a:stretch/>
                   </pic:blipFill>
@@ -2630,18 +2620,18 @@
         <w:tblLook w:val="04A0" w:firstRow="1" w:lastRow="0" w:firstColumn="1" w:lastColumn="0" w:noHBand="0" w:noVBand="1"/>
       </w:tblPr>
       <w:tblGrid>
-        <w:gridCol w:w="648"/>
-        <w:gridCol w:w="6995"/>
-        <w:gridCol w:w="233"/>
-        <w:gridCol w:w="1700"/>
+        <w:gridCol w:w="436"/>
+        <w:gridCol w:w="4053"/>
+        <w:gridCol w:w="225"/>
+        <w:gridCol w:w="4862"/>
       </w:tblGrid>
       <w:tr>
         <w:trPr>
-          <w:trHeight w:val="288"/>
+          <w:trHeight w:val="1313"/>
         </w:trPr>
         <w:tc>
           <w:tcPr>
-            <w:tcW w:w="648" w:type="dxa"/>
+            <w:tcW w:w="515" w:type="dxa"/>
             <w:noWrap/>
             <w:hideMark/>
           </w:tcPr>
@@ -2663,7 +2653,7 @@
         </w:tc>
         <w:tc>
           <w:tcPr>
-            <w:tcW w:w="6995" w:type="dxa"/>
+            <w:tcW w:w="4913" w:type="dxa"/>
             <w:noWrap/>
             <w:hideMark/>
           </w:tcPr>
@@ -2755,7 +2745,7 @@
         </w:tc>
         <w:tc>
           <w:tcPr>
-            <w:tcW w:w="233" w:type="dxa"/>
+            <w:tcW w:w="228" w:type="dxa"/>
             <w:noWrap/>
             <w:hideMark/>
           </w:tcPr>
@@ -2770,7 +2760,7 @@
         </w:tc>
         <w:tc>
           <w:tcPr>
-            <w:tcW w:w="1700" w:type="dxa"/>
+            <w:tcW w:w="3920" w:type="dxa"/>
           </w:tcPr>
           <w:p>
             <w:pPr>
@@ -2779,6 +2769,93 @@
                 <w:szCs w:val="20"/>
               </w:rPr>
             </w:pPr>
+            <w:r>
+              <w:rPr>
+                <w:sz w:val="20"/>
+                <w:szCs w:val="20"/>
+              </w:rPr>
+              <w:t>Select(“div.</w:t>
+            </w:r>
+            <w:r>
+              <w:rPr>
+                <w:rFonts w:ascii="Consolas" w:hAnsi="Consolas" w:cs="Consolas"/>
+                <w:color w:val="222222"/>
+                <w:sz w:val="18"/>
+                <w:szCs w:val="18"/>
+                <w:shd w:val="clear" w:color="auto" w:fill="FFFFFF"/>
+              </w:rPr>
+              <w:t>gd-left</w:t>
+            </w:r>
+            <w:r>
+              <w:rPr>
+                <w:rFonts w:ascii="Consolas" w:hAnsi="Consolas" w:cs="Consolas"/>
+                <w:color w:val="222222"/>
+                <w:sz w:val="18"/>
+                <w:szCs w:val="18"/>
+                <w:shd w:val="clear" w:color="auto" w:fill="FFFFFF"/>
+              </w:rPr>
+              <w:t>”).select(“div</w:t>
+            </w:r>
+            <w:r>
+              <w:rPr>
+                <w:rFonts w:ascii="Consolas" w:hAnsi="Consolas" w:cs="Consolas"/>
+                <w:color w:val="222222"/>
+                <w:sz w:val="18"/>
+                <w:szCs w:val="18"/>
+                <w:shd w:val="clear" w:color="auto" w:fill="FFFFFF"/>
+              </w:rPr>
+              <w:t>.</w:t>
+            </w:r>
+            <w:r>
+              <w:rPr>
+                <w:rFonts w:ascii="Consolas" w:hAnsi="Consolas" w:cs="Consolas"/>
+                <w:color w:val="222222"/>
+                <w:sz w:val="18"/>
+                <w:szCs w:val="18"/>
+                <w:shd w:val="clear" w:color="auto" w:fill="FFFFFF"/>
+              </w:rPr>
+              <w:t>c50-pilot</w:t>
+            </w:r>
+            <w:r>
+              <w:rPr>
+                <w:rFonts w:ascii="Consolas" w:hAnsi="Consolas" w:cs="Consolas"/>
+                <w:color w:val="222222"/>
+                <w:sz w:val="18"/>
+                <w:szCs w:val="18"/>
+                <w:shd w:val="clear" w:color="auto" w:fill="FFFFFF"/>
+              </w:rPr>
+              <w:t>”)</w:t>
+            </w:r>
+            <w:r>
+              <w:rPr>
+                <w:rFonts w:ascii="Consolas" w:hAnsi="Consolas" w:cs="Consolas"/>
+                <w:color w:val="222222"/>
+                <w:sz w:val="18"/>
+                <w:szCs w:val="18"/>
+                <w:shd w:val="clear" w:color="auto" w:fill="FFFFFF"/>
+              </w:rPr>
+              <w:t>-</w:t>
+            </w:r>
+            <w:r>
+              <w:rPr>
+                <w:rFonts w:ascii="Consolas" w:hAnsi="Consolas" w:cs="Consolas"/>
+                <w:color w:val="222222"/>
+                <w:sz w:val="18"/>
+                <w:szCs w:val="18"/>
+                <w:shd w:val="clear" w:color="auto" w:fill="FFFFFF"/>
+              </w:rPr>
+              <w:t>this will return elements for(each elements){ getElementByTag(“h2”)</w:t>
+            </w:r>
+            <w:r>
+              <w:rPr>
+                <w:rFonts w:ascii="Consolas" w:hAnsi="Consolas" w:cs="Consolas"/>
+                <w:color w:val="222222"/>
+                <w:sz w:val="18"/>
+                <w:szCs w:val="18"/>
+                <w:shd w:val="clear" w:color="auto" w:fill="FFFFFF"/>
+              </w:rPr>
+              <w:t>}</w:t>
+            </w:r>
           </w:p>
         </w:tc>
       </w:tr>
@@ -2788,7 +2865,7 @@
         </w:trPr>
         <w:tc>
           <w:tcPr>
-            <w:tcW w:w="648" w:type="dxa"/>
+            <w:tcW w:w="515" w:type="dxa"/>
             <w:noWrap/>
             <w:hideMark/>
           </w:tcPr>
@@ -2810,7 +2887,7 @@
         </w:tc>
         <w:tc>
           <w:tcPr>
-            <w:tcW w:w="6995" w:type="dxa"/>
+            <w:tcW w:w="4913" w:type="dxa"/>
             <w:noWrap/>
             <w:hideMark/>
           </w:tcPr>
@@ -2902,7 +2979,7 @@
         </w:tc>
         <w:tc>
           <w:tcPr>
-            <w:tcW w:w="233" w:type="dxa"/>
+            <w:tcW w:w="228" w:type="dxa"/>
             <w:noWrap/>
             <w:hideMark/>
           </w:tcPr>
@@ -2917,7 +2994,7 @@
         </w:tc>
         <w:tc>
           <w:tcPr>
-            <w:tcW w:w="1700" w:type="dxa"/>
+            <w:tcW w:w="3920" w:type="dxa"/>
           </w:tcPr>
           <w:p>
             <w:pPr>
@@ -2926,6 +3003,43 @@
                 <w:szCs w:val="20"/>
               </w:rPr>
             </w:pPr>
+            <w:r>
+              <w:rPr>
+                <w:sz w:val="20"/>
+                <w:szCs w:val="20"/>
+              </w:rPr>
+              <w:t>Select(“div.</w:t>
+            </w:r>
+            <w:r>
+              <w:rPr>
+                <w:rFonts w:ascii="Consolas" w:hAnsi="Consolas" w:cs="Consolas"/>
+                <w:color w:val="222222"/>
+                <w:sz w:val="18"/>
+                <w:szCs w:val="18"/>
+                <w:shd w:val="clear" w:color="auto" w:fill="FFFFFF"/>
+              </w:rPr>
+              <w:t xml:space="preserve">gd-left”).select(“div.c50-pilot”)-this will return elements for(each elements){ </w:t>
+            </w:r>
+            <w:r>
+              <w:rPr>
+                <w:rFonts w:ascii="Consolas" w:hAnsi="Consolas" w:cs="Consolas"/>
+                <w:color w:val="222222"/>
+                <w:sz w:val="18"/>
+                <w:szCs w:val="18"/>
+                <w:shd w:val="clear" w:color="auto" w:fill="FFFFFF"/>
+              </w:rPr>
+              <w:t>getElementByTag(“p</w:t>
+            </w:r>
+            <w:r>
+              <w:rPr>
+                <w:rFonts w:ascii="Consolas" w:hAnsi="Consolas" w:cs="Consolas"/>
+                <w:color w:val="222222"/>
+                <w:sz w:val="18"/>
+                <w:szCs w:val="18"/>
+                <w:shd w:val="clear" w:color="auto" w:fill="FFFFFF"/>
+              </w:rPr>
+              <w:t>”)}</w:t>
+            </w:r>
           </w:p>
         </w:tc>
       </w:tr>
@@ -2935,7 +3049,7 @@
         </w:trPr>
         <w:tc>
           <w:tcPr>
-            <w:tcW w:w="648" w:type="dxa"/>
+            <w:tcW w:w="515" w:type="dxa"/>
             <w:noWrap/>
             <w:hideMark/>
           </w:tcPr>
@@ -2957,7 +3071,7 @@
         </w:tc>
         <w:tc>
           <w:tcPr>
-            <w:tcW w:w="6995" w:type="dxa"/>
+            <w:tcW w:w="4913" w:type="dxa"/>
             <w:noWrap/>
             <w:hideMark/>
           </w:tcPr>
@@ -3061,6 +3175,46 @@
                 <w:szCs w:val="20"/>
               </w:rPr>
             </w:pPr>
+          </w:p>
+          <w:p>
+            <w:pPr>
+              <w:rPr>
+                <w:sz w:val="20"/>
+                <w:szCs w:val="20"/>
+              </w:rPr>
+            </w:pPr>
+          </w:p>
+          <w:p>
+            <w:pPr>
+              <w:rPr>
+                <w:sz w:val="20"/>
+                <w:szCs w:val="20"/>
+              </w:rPr>
+            </w:pPr>
+          </w:p>
+          <w:p>
+            <w:pPr>
+              <w:rPr>
+                <w:sz w:val="20"/>
+                <w:szCs w:val="20"/>
+              </w:rPr>
+            </w:pPr>
+          </w:p>
+          <w:p>
+            <w:pPr>
+              <w:rPr>
+                <w:sz w:val="20"/>
+                <w:szCs w:val="20"/>
+              </w:rPr>
+            </w:pPr>
+          </w:p>
+          <w:p>
+            <w:pPr>
+              <w:rPr>
+                <w:sz w:val="20"/>
+                <w:szCs w:val="20"/>
+              </w:rPr>
+            </w:pPr>
             <w:r>
               <w:rPr>
                 <w:sz w:val="20"/>
@@ -3142,7 +3296,7 @@
         </w:tc>
         <w:tc>
           <w:tcPr>
-            <w:tcW w:w="233" w:type="dxa"/>
+            <w:tcW w:w="228" w:type="dxa"/>
             <w:noWrap/>
             <w:hideMark/>
           </w:tcPr>
@@ -3157,8 +3311,165 @@
         </w:tc>
         <w:tc>
           <w:tcPr>
-            <w:tcW w:w="1700" w:type="dxa"/>
+            <w:tcW w:w="3920" w:type="dxa"/>
           </w:tcPr>
+          <w:p>
+            <w:pPr>
+              <w:rPr>
+                <w:rFonts w:ascii="Consolas" w:hAnsi="Consolas" w:cs="Consolas"/>
+                <w:color w:val="222222"/>
+                <w:sz w:val="18"/>
+                <w:szCs w:val="18"/>
+                <w:shd w:val="clear" w:color="auto" w:fill="FFFFFF"/>
+              </w:rPr>
+            </w:pPr>
+            <w:r>
+              <w:rPr>
+                <w:sz w:val="20"/>
+                <w:szCs w:val="20"/>
+              </w:rPr>
+              <w:t>Select(“div.</w:t>
+            </w:r>
+            <w:r>
+              <w:rPr>
+                <w:rFonts w:ascii="Consolas" w:hAnsi="Consolas" w:cs="Consolas"/>
+                <w:color w:val="222222"/>
+                <w:sz w:val="18"/>
+                <w:szCs w:val="18"/>
+                <w:shd w:val="clear" w:color="auto" w:fill="FFFFFF"/>
+              </w:rPr>
+              <w:t xml:space="preserve">gd-left”).select(“div.c50-pilot”)-this will return elements for(each elements){ </w:t>
+            </w:r>
+            <w:r>
+              <w:rPr>
+                <w:rFonts w:ascii="Consolas" w:hAnsi="Consolas" w:cs="Consolas"/>
+                <w:color w:val="222222"/>
+                <w:sz w:val="18"/>
+                <w:szCs w:val="18"/>
+                <w:shd w:val="clear" w:color="auto" w:fill="FFFFFF"/>
+              </w:rPr>
+              <w:t>getElementByTag(“p</w:t>
+            </w:r>
+            <w:r>
+              <w:rPr>
+                <w:rFonts w:ascii="Consolas" w:hAnsi="Consolas" w:cs="Consolas"/>
+                <w:color w:val="222222"/>
+                <w:sz w:val="18"/>
+                <w:szCs w:val="18"/>
+                <w:shd w:val="clear" w:color="auto" w:fill="FFFFFF"/>
+              </w:rPr>
+              <w:t>”)</w:t>
+            </w:r>
+            <w:r>
+              <w:rPr>
+                <w:rFonts w:ascii="Consolas" w:hAnsi="Consolas" w:cs="Consolas"/>
+                <w:color w:val="222222"/>
+                <w:sz w:val="18"/>
+                <w:szCs w:val="18"/>
+                <w:shd w:val="clear" w:color="auto" w:fill="FFFFFF"/>
+              </w:rPr>
+              <w:t>.getElementByTag(“a”)</w:t>
+            </w:r>
+            <w:r>
+              <w:rPr>
+                <w:rFonts w:ascii="Consolas" w:hAnsi="Consolas" w:cs="Consolas"/>
+                <w:color w:val="222222"/>
+                <w:sz w:val="18"/>
+                <w:szCs w:val="18"/>
+                <w:shd w:val="clear" w:color="auto" w:fill="FFFFFF"/>
+              </w:rPr>
+              <w:t>}</w:t>
+            </w:r>
+          </w:p>
+          <w:p>
+            <w:pPr>
+              <w:rPr>
+                <w:rFonts w:ascii="Consolas" w:hAnsi="Consolas" w:cs="Consolas"/>
+                <w:color w:val="222222"/>
+                <w:sz w:val="18"/>
+                <w:szCs w:val="18"/>
+                <w:shd w:val="clear" w:color="auto" w:fill="FFFFFF"/>
+              </w:rPr>
+            </w:pPr>
+          </w:p>
+          <w:p>
+            <w:pPr>
+              <w:rPr>
+                <w:rFonts w:ascii="Consolas" w:hAnsi="Consolas" w:cs="Consolas"/>
+                <w:color w:val="222222"/>
+                <w:sz w:val="18"/>
+                <w:szCs w:val="18"/>
+                <w:shd w:val="clear" w:color="auto" w:fill="FFFFFF"/>
+              </w:rPr>
+            </w:pPr>
+          </w:p>
+          <w:p>
+            <w:pPr>
+              <w:rPr>
+                <w:rFonts w:ascii="Consolas" w:hAnsi="Consolas" w:cs="Consolas"/>
+                <w:color w:val="222222"/>
+                <w:sz w:val="18"/>
+                <w:szCs w:val="18"/>
+                <w:shd w:val="clear" w:color="auto" w:fill="FFFFFF"/>
+              </w:rPr>
+            </w:pPr>
+          </w:p>
+          <w:p>
+            <w:pPr>
+              <w:rPr>
+                <w:sz w:val="20"/>
+                <w:szCs w:val="20"/>
+              </w:rPr>
+            </w:pPr>
+          </w:p>
+          <w:p>
+            <w:pPr>
+              <w:rPr>
+                <w:rFonts w:ascii="Consolas" w:hAnsi="Consolas" w:cs="Consolas"/>
+                <w:color w:val="222222"/>
+                <w:sz w:val="18"/>
+                <w:szCs w:val="18"/>
+                <w:shd w:val="clear" w:color="auto" w:fill="FFFFFF"/>
+              </w:rPr>
+            </w:pPr>
+            <w:r>
+              <w:rPr>
+                <w:sz w:val="20"/>
+                <w:szCs w:val="20"/>
+              </w:rPr>
+              <w:t>Select(“div.</w:t>
+            </w:r>
+            <w:r>
+              <w:rPr>
+                <w:rFonts w:ascii="Consolas" w:hAnsi="Consolas" w:cs="Consolas"/>
+                <w:color w:val="222222"/>
+                <w:sz w:val="18"/>
+                <w:szCs w:val="18"/>
+                <w:shd w:val="clear" w:color="auto" w:fill="FFFFFF"/>
+              </w:rPr>
+              <w:t>gd-left”).select(“div.c50-pilot”)-this will return elements for(each elements){ getElementByTag(“p”).getElementByTag(“a”)</w:t>
+            </w:r>
+            <w:r>
+              <w:rPr>
+                <w:rFonts w:ascii="Consolas" w:hAnsi="Consolas" w:cs="Consolas"/>
+                <w:color w:val="222222"/>
+                <w:sz w:val="18"/>
+                <w:szCs w:val="18"/>
+                <w:shd w:val="clear" w:color="auto" w:fill="FFFFFF"/>
+              </w:rPr>
+              <w:t>attr(“href”)</w:t>
+            </w:r>
+            <w:r>
+              <w:rPr>
+                <w:rFonts w:ascii="Consolas" w:hAnsi="Consolas" w:cs="Consolas"/>
+                <w:color w:val="222222"/>
+                <w:sz w:val="18"/>
+                <w:szCs w:val="18"/>
+                <w:shd w:val="clear" w:color="auto" w:fill="FFFFFF"/>
+              </w:rPr>
+              <w:t>}</w:t>
+            </w:r>
+          </w:p>
           <w:p>
             <w:pPr>
               <w:rPr>
@@ -3175,7 +3486,7 @@
         </w:trPr>
         <w:tc>
           <w:tcPr>
-            <w:tcW w:w="648" w:type="dxa"/>
+            <w:tcW w:w="515" w:type="dxa"/>
             <w:noWrap/>
           </w:tcPr>
           <w:p>
@@ -3196,7 +3507,7 @@
         </w:tc>
         <w:tc>
           <w:tcPr>
-            <w:tcW w:w="6995" w:type="dxa"/>
+            <w:tcW w:w="4913" w:type="dxa"/>
             <w:noWrap/>
           </w:tcPr>
           <w:p>
@@ -3294,7 +3605,7 @@
         </w:tc>
         <w:tc>
           <w:tcPr>
-            <w:tcW w:w="233" w:type="dxa"/>
+            <w:tcW w:w="228" w:type="dxa"/>
             <w:noWrap/>
           </w:tcPr>
           <w:p>
@@ -3308,7 +3619,7 @@
         </w:tc>
         <w:tc>
           <w:tcPr>
-            <w:tcW w:w="1700" w:type="dxa"/>
+            <w:tcW w:w="3920" w:type="dxa"/>
           </w:tcPr>
           <w:p>
             <w:pPr>
@@ -3317,6 +3628,73 @@
                 <w:szCs w:val="20"/>
               </w:rPr>
             </w:pPr>
+            <w:r>
+              <w:rPr>
+                <w:sz w:val="20"/>
+                <w:szCs w:val="20"/>
+              </w:rPr>
+              <w:t>Select(“div.</w:t>
+            </w:r>
+            <w:r>
+              <w:rPr>
+                <w:rFonts w:ascii="Consolas" w:hAnsi="Consolas" w:cs="Consolas"/>
+                <w:color w:val="222222"/>
+                <w:sz w:val="18"/>
+                <w:szCs w:val="18"/>
+                <w:shd w:val="clear" w:color="auto" w:fill="FFFFFF"/>
+              </w:rPr>
+              <w:t>c58-pilot</w:t>
+            </w:r>
+            <w:r>
+              <w:rPr>
+                <w:rFonts w:ascii="Consolas" w:hAnsi="Consolas" w:cs="Consolas"/>
+                <w:color w:val="222222"/>
+                <w:sz w:val="18"/>
+                <w:szCs w:val="18"/>
+                <w:shd w:val="clear" w:color="auto" w:fill="FFFFFF"/>
+              </w:rPr>
+              <w:t xml:space="preserve">”)- </w:t>
+            </w:r>
+            <w:r>
+              <w:rPr>
+                <w:rFonts w:ascii="Consolas" w:hAnsi="Consolas" w:cs="Consolas"/>
+                <w:color w:val="222222"/>
+                <w:sz w:val="18"/>
+                <w:szCs w:val="18"/>
+                <w:shd w:val="clear" w:color="auto" w:fill="FFFFFF"/>
+              </w:rPr>
+              <w:t>this will return elements for(each elements){</w:t>
+            </w:r>
+            <w:r>
+              <w:rPr>
+                <w:rFonts w:ascii="Consolas" w:hAnsi="Consolas" w:cs="Consolas"/>
+                <w:color w:val="222222"/>
+                <w:sz w:val="18"/>
+                <w:szCs w:val="18"/>
+                <w:shd w:val="clear" w:color="auto" w:fill="FFFFFF"/>
+              </w:rPr>
+              <w:t>getElementByTag(“h2”)</w:t>
+            </w:r>
+            <w:r>
+              <w:rPr>
+                <w:rFonts w:ascii="Consolas" w:hAnsi="Consolas" w:cs="Consolas"/>
+                <w:color w:val="222222"/>
+                <w:sz w:val="18"/>
+                <w:szCs w:val="18"/>
+                <w:shd w:val="clear" w:color="auto" w:fill="FFFFFF"/>
+              </w:rPr>
+              <w:t>.getElementByTag(“a”)</w:t>
+            </w:r>
+            <w:r>
+              <w:rPr>
+                <w:rFonts w:ascii="Consolas" w:hAnsi="Consolas" w:cs="Consolas"/>
+                <w:color w:val="222222"/>
+                <w:sz w:val="18"/>
+                <w:szCs w:val="18"/>
+                <w:shd w:val="clear" w:color="auto" w:fill="FFFFFF"/>
+              </w:rPr>
+              <w:t>}</w:t>
+            </w:r>
           </w:p>
         </w:tc>
       </w:tr>
@@ -3326,7 +3704,7 @@
         </w:trPr>
         <w:tc>
           <w:tcPr>
-            <w:tcW w:w="648" w:type="dxa"/>
+            <w:tcW w:w="515" w:type="dxa"/>
             <w:noWrap/>
           </w:tcPr>
           <w:p>
@@ -3347,7 +3725,7 @@
         </w:tc>
         <w:tc>
           <w:tcPr>
-            <w:tcW w:w="6995" w:type="dxa"/>
+            <w:tcW w:w="4913" w:type="dxa"/>
             <w:noWrap/>
           </w:tcPr>
           <w:p>
@@ -3432,68 +3810,20 @@
                 <w:sz w:val="20"/>
                 <w:szCs w:val="20"/>
               </w:rPr>
-              <w:t xml:space="preserve"> </w:t>
-            </w:r>
-            <w:proofErr w:type="spellStart"/>
-            <w:r>
-              <w:rPr>
-                <w:sz w:val="20"/>
-                <w:szCs w:val="20"/>
-              </w:rPr>
-              <w:t>selec</w:t>
-            </w:r>
-            <w:r>
-              <w:rPr>
-                <w:sz w:val="20"/>
-                <w:szCs w:val="20"/>
-              </w:rPr>
-              <w:t>torbarlarge</w:t>
-            </w:r>
-            <w:proofErr w:type="spellEnd"/>
-            <w:r>
-              <w:rPr>
-                <w:sz w:val="20"/>
-                <w:szCs w:val="20"/>
-              </w:rPr>
-              <w:t>*/</w:t>
-            </w:r>
-            <w:proofErr w:type="spellStart"/>
-            <w:r>
-              <w:rPr>
-                <w:sz w:val="20"/>
-                <w:szCs w:val="20"/>
-              </w:rPr>
-              <w:t>selectorbarpanel</w:t>
-            </w:r>
-            <w:proofErr w:type="spellEnd"/>
-            <w:r>
-              <w:rPr>
-                <w:sz w:val="20"/>
-                <w:szCs w:val="20"/>
-              </w:rPr>
-              <w:t>*</w:t>
-            </w:r>
-            <w:r>
-              <w:rPr>
-                <w:sz w:val="20"/>
-                <w:szCs w:val="20"/>
-              </w:rPr>
-              <w:t>/</w:t>
-            </w:r>
-            <w:proofErr w:type="spellStart"/>
-            <w:r>
-              <w:rPr>
-                <w:sz w:val="20"/>
-                <w:szCs w:val="20"/>
-              </w:rPr>
-              <w:t>panelitems</w:t>
-            </w:r>
-            <w:proofErr w:type="spellEnd"/>
+              <w:t xml:space="preserve"> selec</w:t>
+            </w:r>
+            <w:r>
+              <w:rPr>
+                <w:sz w:val="20"/>
+                <w:szCs w:val="20"/>
+              </w:rPr>
+              <w:t>torbarlarge*/selectorbarpanel*/panelitems</w:t>
+            </w:r>
           </w:p>
         </w:tc>
         <w:tc>
           <w:tcPr>
-            <w:tcW w:w="233" w:type="dxa"/>
+            <w:tcW w:w="228" w:type="dxa"/>
             <w:noWrap/>
           </w:tcPr>
           <w:p>
@@ -3507,7 +3837,7 @@
         </w:tc>
         <w:tc>
           <w:tcPr>
-            <w:tcW w:w="1700" w:type="dxa"/>
+            <w:tcW w:w="3920" w:type="dxa"/>
           </w:tcPr>
           <w:p>
             <w:pPr>
@@ -3516,6 +3846,53 @@
                 <w:szCs w:val="20"/>
               </w:rPr>
             </w:pPr>
+            <w:r>
+              <w:rPr>
+                <w:sz w:val="20"/>
+                <w:szCs w:val="20"/>
+              </w:rPr>
+              <w:t>Select(“div.</w:t>
+            </w:r>
+            <w:r>
+              <w:rPr>
+                <w:rFonts w:ascii="Consolas" w:hAnsi="Consolas" w:cs="Consolas"/>
+                <w:color w:val="222222"/>
+                <w:sz w:val="18"/>
+                <w:szCs w:val="18"/>
+                <w:shd w:val="clear" w:color="auto" w:fill="FFFFFF"/>
+              </w:rPr>
+              <w:t>c58-pilot</w:t>
+            </w:r>
+            <w:r>
+              <w:rPr>
+                <w:rFonts w:ascii="Consolas" w:hAnsi="Consolas" w:cs="Consolas"/>
+                <w:color w:val="222222"/>
+                <w:sz w:val="18"/>
+                <w:szCs w:val="18"/>
+                <w:shd w:val="clear" w:color="auto" w:fill="FFFFFF"/>
+              </w:rPr>
+              <w:t xml:space="preserve">”)- </w:t>
+            </w:r>
+            <w:r>
+              <w:rPr>
+                <w:rFonts w:ascii="Consolas" w:hAnsi="Consolas" w:cs="Consolas"/>
+                <w:color w:val="222222"/>
+                <w:sz w:val="18"/>
+                <w:szCs w:val="18"/>
+                <w:shd w:val="clear" w:color="auto" w:fill="FFFFFF"/>
+              </w:rPr>
+              <w:t>this will return elements for(each elements){</w:t>
+            </w:r>
+            <w:r>
+              <w:rPr>
+                <w:rFonts w:ascii="Consolas" w:hAnsi="Consolas" w:cs="Consolas"/>
+                <w:color w:val="222222"/>
+                <w:sz w:val="18"/>
+                <w:szCs w:val="18"/>
+                <w:shd w:val="clear" w:color="auto" w:fill="FFFFFF"/>
+              </w:rPr>
+              <w:t>li.getElementByTag(“h2”).getElementByTag(“a”)}</w:t>
+            </w:r>
           </w:p>
         </w:tc>
       </w:tr>
@@ -3525,7 +3902,7 @@
         </w:trPr>
         <w:tc>
           <w:tcPr>
-            <w:tcW w:w="648" w:type="dxa"/>
+            <w:tcW w:w="515" w:type="dxa"/>
             <w:noWrap/>
           </w:tcPr>
           <w:p>
@@ -3546,7 +3923,7 @@
         </w:tc>
         <w:tc>
           <w:tcPr>
-            <w:tcW w:w="6995" w:type="dxa"/>
+            <w:tcW w:w="4913" w:type="dxa"/>
             <w:noWrap/>
           </w:tcPr>
           <w:p>
@@ -3589,6 +3966,114 @@
                 <w:sz w:val="20"/>
                 <w:szCs w:val="20"/>
               </w:rPr>
+              <w:t>-</w:t>
+            </w:r>
+            <w:r>
+              <w:rPr>
+                <w:sz w:val="20"/>
+                <w:szCs w:val="20"/>
+              </w:rPr>
+              <w:lastRenderedPageBreak/>
+              <w:t>category&gt;/benefit/jcr:content/content_parsys/</w:t>
+            </w:r>
+            <w:r>
+              <w:rPr>
+                <w:sz w:val="20"/>
+                <w:szCs w:val="20"/>
+              </w:rPr>
+              <w:t>overview</w:t>
+            </w:r>
+            <w:r>
+              <w:rPr>
+                <w:sz w:val="20"/>
+                <w:szCs w:val="20"/>
+              </w:rPr>
+              <w:t>/layout-</w:t>
+            </w:r>
+            <w:r>
+              <w:rPr>
+                <w:sz w:val="20"/>
+                <w:szCs w:val="20"/>
+              </w:rPr>
+              <w:t>overview</w:t>
+            </w:r>
+            <w:r>
+              <w:rPr>
+                <w:sz w:val="20"/>
+                <w:szCs w:val="20"/>
+              </w:rPr>
+              <w:t>/</w:t>
+            </w:r>
+            <w:r>
+              <w:rPr>
+                <w:sz w:val="20"/>
+                <w:szCs w:val="20"/>
+              </w:rPr>
+              <w:t>gd12v2/gd12v2-left/</w:t>
+            </w:r>
+            <w:r>
+              <w:rPr>
+                <w:sz w:val="20"/>
+                <w:szCs w:val="20"/>
+              </w:rPr>
+              <w:t xml:space="preserve"> selec</w:t>
+            </w:r>
+            <w:r>
+              <w:rPr>
+                <w:sz w:val="20"/>
+                <w:szCs w:val="20"/>
+              </w:rPr>
+              <w:t>torbarlarge*/selectorbarpanel*/alllinktext</w:t>
+            </w:r>
+          </w:p>
+          <w:p>
+            <w:pPr>
+              <w:rPr>
+                <w:sz w:val="20"/>
+                <w:szCs w:val="20"/>
+              </w:rPr>
+            </w:pPr>
+          </w:p>
+          <w:p>
+            <w:pPr>
+              <w:rPr>
+                <w:sz w:val="20"/>
+                <w:szCs w:val="20"/>
+              </w:rPr>
+            </w:pPr>
+            <w:r>
+              <w:rPr>
+                <w:sz w:val="20"/>
+                <w:szCs w:val="20"/>
+              </w:rPr>
+              <w:t>/content/&lt;locale&gt;/</w:t>
+            </w:r>
+            <w:r>
+              <w:rPr>
+                <w:sz w:val="20"/>
+                <w:szCs w:val="20"/>
+              </w:rPr>
+              <w:t>solutions</w:t>
+            </w:r>
+            <w:r>
+              <w:rPr>
+                <w:sz w:val="20"/>
+                <w:szCs w:val="20"/>
+              </w:rPr>
+              <w:t>/&lt;</w:t>
+            </w:r>
+            <w:r>
+              <w:rPr>
+                <w:sz w:val="20"/>
+                <w:szCs w:val="20"/>
+              </w:rPr>
+              <w:t>solution</w:t>
+            </w:r>
+            <w:r>
+              <w:rPr>
+                <w:sz w:val="20"/>
+                <w:szCs w:val="20"/>
+              </w:rPr>
               <w:t>-category&gt;/benefit/jcr:content/content_parsys/</w:t>
             </w:r>
             <w:r>
@@ -3631,216 +4116,20 @@
                 <w:sz w:val="20"/>
                 <w:szCs w:val="20"/>
               </w:rPr>
-              <w:t xml:space="preserve"> </w:t>
-            </w:r>
-            <w:proofErr w:type="spellStart"/>
-            <w:r>
-              <w:rPr>
-                <w:sz w:val="20"/>
-                <w:szCs w:val="20"/>
-              </w:rPr>
-              <w:t>selec</w:t>
-            </w:r>
-            <w:r>
-              <w:rPr>
-                <w:sz w:val="20"/>
-                <w:szCs w:val="20"/>
-              </w:rPr>
-              <w:t>torbarlarge</w:t>
-            </w:r>
-            <w:proofErr w:type="spellEnd"/>
-            <w:r>
-              <w:rPr>
-                <w:sz w:val="20"/>
-                <w:szCs w:val="20"/>
-              </w:rPr>
-              <w:t>*/</w:t>
-            </w:r>
-            <w:proofErr w:type="spellStart"/>
-            <w:r>
-              <w:rPr>
-                <w:sz w:val="20"/>
-                <w:szCs w:val="20"/>
-              </w:rPr>
-              <w:t>selectorbarpanel</w:t>
-            </w:r>
-            <w:proofErr w:type="spellEnd"/>
-            <w:r>
-              <w:rPr>
-                <w:sz w:val="20"/>
-                <w:szCs w:val="20"/>
-              </w:rPr>
-              <w:t>*</w:t>
-            </w:r>
-            <w:r>
-              <w:rPr>
-                <w:sz w:val="20"/>
-                <w:szCs w:val="20"/>
-              </w:rPr>
-              <w:t>/</w:t>
-            </w:r>
-            <w:proofErr w:type="spellStart"/>
-            <w:r>
-              <w:rPr>
-                <w:sz w:val="20"/>
-                <w:szCs w:val="20"/>
-              </w:rPr>
-              <w:t>alllinktext</w:t>
-            </w:r>
-            <w:proofErr w:type="spellEnd"/>
-          </w:p>
-          <w:p>
-            <w:pPr>
-              <w:rPr>
-                <w:sz w:val="20"/>
-                <w:szCs w:val="20"/>
-              </w:rPr>
-            </w:pPr>
-          </w:p>
-          <w:p>
-            <w:pPr>
-              <w:rPr>
-                <w:sz w:val="20"/>
-                <w:szCs w:val="20"/>
-              </w:rPr>
-            </w:pPr>
-            <w:r>
-              <w:rPr>
-                <w:sz w:val="20"/>
-                <w:szCs w:val="20"/>
-              </w:rPr>
-              <w:t>/content/&lt;locale&gt;/</w:t>
-            </w:r>
-            <w:r>
-              <w:rPr>
-                <w:sz w:val="20"/>
-                <w:szCs w:val="20"/>
-              </w:rPr>
-              <w:t>solutions</w:t>
-            </w:r>
-            <w:r>
-              <w:rPr>
-                <w:sz w:val="20"/>
-                <w:szCs w:val="20"/>
-              </w:rPr>
-              <w:t>/&lt;</w:t>
-            </w:r>
-            <w:r>
-              <w:rPr>
-                <w:sz w:val="20"/>
-                <w:szCs w:val="20"/>
-              </w:rPr>
-              <w:t>solution</w:t>
-            </w:r>
-            <w:r>
-              <w:rPr>
-                <w:sz w:val="20"/>
-                <w:szCs w:val="20"/>
-              </w:rPr>
-              <w:t>-category&gt;/benefit/jcr:content/content_parsys/</w:t>
-            </w:r>
-            <w:r>
-              <w:rPr>
-                <w:sz w:val="20"/>
-                <w:szCs w:val="20"/>
-              </w:rPr>
-              <w:t>overview</w:t>
-            </w:r>
-            <w:r>
-              <w:rPr>
-                <w:sz w:val="20"/>
-                <w:szCs w:val="20"/>
-              </w:rPr>
-              <w:t>/layout-</w:t>
-            </w:r>
-            <w:r>
-              <w:rPr>
-                <w:sz w:val="20"/>
-                <w:szCs w:val="20"/>
-              </w:rPr>
-              <w:t>overview</w:t>
-            </w:r>
-            <w:r>
-              <w:rPr>
-                <w:sz w:val="20"/>
-                <w:szCs w:val="20"/>
-              </w:rPr>
-              <w:t>/</w:t>
-            </w:r>
-            <w:r>
-              <w:rPr>
-                <w:sz w:val="20"/>
-                <w:szCs w:val="20"/>
-              </w:rPr>
-              <w:t>gd12v2/gd12v2-left/</w:t>
-            </w:r>
-            <w:r>
-              <w:rPr>
-                <w:sz w:val="20"/>
-                <w:szCs w:val="20"/>
-              </w:rPr>
-              <w:t xml:space="preserve"> </w:t>
-            </w:r>
-            <w:proofErr w:type="spellStart"/>
-            <w:r>
-              <w:rPr>
-                <w:sz w:val="20"/>
-                <w:szCs w:val="20"/>
-              </w:rPr>
-              <w:t>selec</w:t>
-            </w:r>
-            <w:r>
-              <w:rPr>
-                <w:sz w:val="20"/>
-                <w:szCs w:val="20"/>
-              </w:rPr>
-              <w:t>torbarlarge</w:t>
-            </w:r>
-            <w:proofErr w:type="spellEnd"/>
-            <w:r>
-              <w:rPr>
-                <w:sz w:val="20"/>
-                <w:szCs w:val="20"/>
-              </w:rPr>
-              <w:t>*/</w:t>
-            </w:r>
-            <w:proofErr w:type="spellStart"/>
-            <w:r>
-              <w:rPr>
-                <w:sz w:val="20"/>
-                <w:szCs w:val="20"/>
-              </w:rPr>
-              <w:t>selectorbarpanel</w:t>
-            </w:r>
-            <w:proofErr w:type="spellEnd"/>
-            <w:r>
-              <w:rPr>
-                <w:sz w:val="20"/>
-                <w:szCs w:val="20"/>
-              </w:rPr>
-              <w:t>*</w:t>
-            </w:r>
-            <w:r>
-              <w:rPr>
-                <w:sz w:val="20"/>
-                <w:szCs w:val="20"/>
-              </w:rPr>
-              <w:t>/</w:t>
-            </w:r>
-            <w:proofErr w:type="spellStart"/>
-            <w:r>
-              <w:rPr>
-                <w:sz w:val="20"/>
-                <w:szCs w:val="20"/>
-              </w:rPr>
-              <w:t>alllinkurl</w:t>
-            </w:r>
-            <w:proofErr w:type="spellEnd"/>
+              <w:t xml:space="preserve"> selec</w:t>
+            </w:r>
+            <w:r>
+              <w:rPr>
+                <w:sz w:val="20"/>
+                <w:szCs w:val="20"/>
+              </w:rPr>
+              <w:t>torbarlarge*/selectorbarpanel*/alllinkurl</w:t>
+            </w:r>
           </w:p>
         </w:tc>
         <w:tc>
           <w:tcPr>
-            <w:tcW w:w="233" w:type="dxa"/>
+            <w:tcW w:w="228" w:type="dxa"/>
             <w:noWrap/>
           </w:tcPr>
           <w:p>
@@ -3854,15 +4143,189 @@
         </w:tc>
         <w:tc>
           <w:tcPr>
-            <w:tcW w:w="1700" w:type="dxa"/>
+            <w:tcW w:w="3920" w:type="dxa"/>
           </w:tcPr>
           <w:p>
             <w:pPr>
               <w:rPr>
-                <w:sz w:val="20"/>
-                <w:szCs w:val="20"/>
-              </w:rPr>
-            </w:pPr>
+                <w:rFonts w:ascii="Consolas" w:hAnsi="Consolas" w:cs="Consolas"/>
+                <w:color w:val="222222"/>
+                <w:sz w:val="18"/>
+                <w:szCs w:val="18"/>
+                <w:shd w:val="clear" w:color="auto" w:fill="FFFFFF"/>
+              </w:rPr>
+            </w:pPr>
+            <w:r>
+              <w:rPr>
+                <w:sz w:val="20"/>
+                <w:szCs w:val="20"/>
+              </w:rPr>
+              <w:t>Select(“div.</w:t>
+            </w:r>
+            <w:r>
+              <w:rPr>
+                <w:rFonts w:ascii="Consolas" w:hAnsi="Consolas" w:cs="Consolas"/>
+                <w:color w:val="222222"/>
+                <w:sz w:val="18"/>
+                <w:szCs w:val="18"/>
+                <w:shd w:val="clear" w:color="auto" w:fill="FFFFFF"/>
+              </w:rPr>
+              <w:t xml:space="preserve">c58-pilot”)- this will return elements for(each </w:t>
+            </w:r>
+            <w:r>
+              <w:rPr>
+                <w:rFonts w:ascii="Consolas" w:hAnsi="Consolas" w:cs="Consolas"/>
+                <w:color w:val="222222"/>
+                <w:sz w:val="18"/>
+                <w:szCs w:val="18"/>
+                <w:shd w:val="clear" w:color="auto" w:fill="FFFFFF"/>
+              </w:rPr>
+              <w:lastRenderedPageBreak/>
+              <w:t>elements){getElementByTag(</w:t>
+            </w:r>
+            <w:r>
+              <w:rPr>
+                <w:rFonts w:ascii="Consolas" w:hAnsi="Consolas" w:cs="Consolas"/>
+                <w:color w:val="222222"/>
+                <w:sz w:val="18"/>
+                <w:szCs w:val="18"/>
+                <w:shd w:val="clear" w:color="auto" w:fill="FFFFFF"/>
+              </w:rPr>
+              <w:t>“a</w:t>
+            </w:r>
+            <w:r>
+              <w:rPr>
+                <w:rFonts w:ascii="Consolas" w:hAnsi="Consolas" w:cs="Consolas"/>
+                <w:color w:val="222222"/>
+                <w:sz w:val="18"/>
+                <w:szCs w:val="18"/>
+                <w:shd w:val="clear" w:color="auto" w:fill="FFFFFF"/>
+              </w:rPr>
+              <w:t>”)</w:t>
+            </w:r>
+            <w:r>
+              <w:rPr>
+                <w:rFonts w:ascii="Consolas" w:hAnsi="Consolas" w:cs="Consolas"/>
+                <w:color w:val="222222"/>
+                <w:sz w:val="18"/>
+                <w:szCs w:val="18"/>
+                <w:shd w:val="clear" w:color="auto" w:fill="FFFFFF"/>
+              </w:rPr>
+              <w:t>}</w:t>
+            </w:r>
+          </w:p>
+          <w:p>
+            <w:pPr>
+              <w:rPr>
+                <w:rFonts w:ascii="Consolas" w:hAnsi="Consolas" w:cs="Consolas"/>
+                <w:color w:val="222222"/>
+                <w:sz w:val="18"/>
+                <w:szCs w:val="18"/>
+                <w:shd w:val="clear" w:color="auto" w:fill="FFFFFF"/>
+              </w:rPr>
+            </w:pPr>
+          </w:p>
+          <w:p>
+            <w:pPr>
+              <w:rPr>
+                <w:rFonts w:ascii="Consolas" w:hAnsi="Consolas" w:cs="Consolas"/>
+                <w:color w:val="222222"/>
+                <w:sz w:val="18"/>
+                <w:szCs w:val="18"/>
+                <w:shd w:val="clear" w:color="auto" w:fill="FFFFFF"/>
+              </w:rPr>
+            </w:pPr>
+          </w:p>
+          <w:p>
+            <w:pPr>
+              <w:rPr>
+                <w:rFonts w:ascii="Consolas" w:hAnsi="Consolas" w:cs="Consolas"/>
+                <w:color w:val="222222"/>
+                <w:sz w:val="18"/>
+                <w:szCs w:val="18"/>
+                <w:shd w:val="clear" w:color="auto" w:fill="FFFFFF"/>
+              </w:rPr>
+            </w:pPr>
+          </w:p>
+          <w:p>
+            <w:pPr>
+              <w:rPr>
+                <w:rFonts w:ascii="Consolas" w:hAnsi="Consolas" w:cs="Consolas"/>
+                <w:color w:val="222222"/>
+                <w:sz w:val="18"/>
+                <w:szCs w:val="18"/>
+                <w:shd w:val="clear" w:color="auto" w:fill="FFFFFF"/>
+              </w:rPr>
+            </w:pPr>
+          </w:p>
+          <w:p>
+            <w:pPr>
+              <w:rPr>
+                <w:rFonts w:ascii="Consolas" w:hAnsi="Consolas" w:cs="Consolas"/>
+                <w:color w:val="222222"/>
+                <w:sz w:val="18"/>
+                <w:szCs w:val="18"/>
+                <w:shd w:val="clear" w:color="auto" w:fill="FFFFFF"/>
+              </w:rPr>
+            </w:pPr>
+          </w:p>
+          <w:p>
+            <w:pPr>
+              <w:rPr>
+                <w:rFonts w:ascii="Consolas" w:hAnsi="Consolas" w:cs="Consolas"/>
+                <w:color w:val="222222"/>
+                <w:sz w:val="18"/>
+                <w:szCs w:val="18"/>
+                <w:shd w:val="clear" w:color="auto" w:fill="FFFFFF"/>
+              </w:rPr>
+            </w:pPr>
+          </w:p>
+          <w:p>
+            <w:pPr>
+              <w:rPr>
+                <w:sz w:val="20"/>
+                <w:szCs w:val="20"/>
+              </w:rPr>
+            </w:pPr>
+            <w:r>
+              <w:rPr>
+                <w:sz w:val="20"/>
+                <w:szCs w:val="20"/>
+              </w:rPr>
+              <w:t>Select(“div.</w:t>
+            </w:r>
+            <w:r>
+              <w:rPr>
+                <w:rFonts w:ascii="Consolas" w:hAnsi="Consolas" w:cs="Consolas"/>
+                <w:color w:val="222222"/>
+                <w:sz w:val="18"/>
+                <w:szCs w:val="18"/>
+                <w:shd w:val="clear" w:color="auto" w:fill="FFFFFF"/>
+              </w:rPr>
+              <w:t>c58-pilot”)- this will return elements for(each elements){getElementByTag(“a”)</w:t>
+            </w:r>
+            <w:r>
+              <w:rPr>
+                <w:rFonts w:ascii="Consolas" w:hAnsi="Consolas" w:cs="Consolas"/>
+                <w:color w:val="222222"/>
+                <w:sz w:val="18"/>
+                <w:szCs w:val="18"/>
+                <w:shd w:val="clear" w:color="auto" w:fill="FFFFFF"/>
+              </w:rPr>
+              <w:t>attr(“href”)</w:t>
+            </w:r>
+            <w:bookmarkStart w:id="0" w:name="_GoBack"/>
+            <w:bookmarkEnd w:id="0"/>
+            <w:r>
+              <w:rPr>
+                <w:rFonts w:ascii="Consolas" w:hAnsi="Consolas" w:cs="Consolas"/>
+                <w:color w:val="222222"/>
+                <w:sz w:val="18"/>
+                <w:szCs w:val="18"/>
+                <w:shd w:val="clear" w:color="auto" w:fill="FFFFFF"/>
+              </w:rPr>
+              <w:t>}</w:t>
+            </w:r>
           </w:p>
         </w:tc>
       </w:tr>
@@ -3872,7 +4335,7 @@
         </w:trPr>
         <w:tc>
           <w:tcPr>
-            <w:tcW w:w="648" w:type="dxa"/>
+            <w:tcW w:w="515" w:type="dxa"/>
             <w:noWrap/>
           </w:tcPr>
           <w:p>
@@ -3887,13 +4350,14 @@
                 <w:sz w:val="20"/>
                 <w:szCs w:val="20"/>
               </w:rPr>
+              <w:lastRenderedPageBreak/>
               <w:t>7</w:t>
             </w:r>
           </w:p>
         </w:tc>
         <w:tc>
           <w:tcPr>
-            <w:tcW w:w="6995" w:type="dxa"/>
+            <w:tcW w:w="4913" w:type="dxa"/>
             <w:noWrap/>
           </w:tcPr>
           <w:p>
@@ -3977,7 +4441,7 @@
         </w:tc>
         <w:tc>
           <w:tcPr>
-            <w:tcW w:w="233" w:type="dxa"/>
+            <w:tcW w:w="228" w:type="dxa"/>
             <w:noWrap/>
           </w:tcPr>
           <w:p>
@@ -3991,7 +4455,7 @@
         </w:tc>
         <w:tc>
           <w:tcPr>
-            <w:tcW w:w="1700" w:type="dxa"/>
+            <w:tcW w:w="3920" w:type="dxa"/>
           </w:tcPr>
           <w:p>
             <w:pPr>
@@ -4000,6 +4464,33 @@
                 <w:szCs w:val="20"/>
               </w:rPr>
             </w:pPr>
+            <w:r>
+              <w:rPr>
+                <w:sz w:val="20"/>
+                <w:szCs w:val="20"/>
+              </w:rPr>
+              <w:t>Select(“div.</w:t>
+            </w:r>
+            <w:r>
+              <w:rPr>
+                <w:rFonts w:ascii="Consolas" w:hAnsi="Consolas" w:cs="Consolas"/>
+                <w:color w:val="222222"/>
+                <w:sz w:val="18"/>
+                <w:szCs w:val="18"/>
+                <w:shd w:val="clear" w:color="auto" w:fill="FFFFFF"/>
+              </w:rPr>
+              <w:t>c00-pilot</w:t>
+            </w:r>
+            <w:r>
+              <w:rPr>
+                <w:rFonts w:ascii="Consolas" w:hAnsi="Consolas" w:cs="Consolas"/>
+                <w:color w:val="222222"/>
+                <w:sz w:val="18"/>
+                <w:szCs w:val="18"/>
+                <w:shd w:val="clear" w:color="auto" w:fill="FFFFFF"/>
+              </w:rPr>
+              <w:t>”)</w:t>
+            </w:r>
           </w:p>
         </w:tc>
       </w:tr>
@@ -4009,7 +4500,7 @@
         </w:trPr>
         <w:tc>
           <w:tcPr>
-            <w:tcW w:w="648" w:type="dxa"/>
+            <w:tcW w:w="515" w:type="dxa"/>
             <w:noWrap/>
             <w:hideMark/>
           </w:tcPr>
@@ -4031,7 +4522,7 @@
         </w:tc>
         <w:tc>
           <w:tcPr>
-            <w:tcW w:w="6995" w:type="dxa"/>
+            <w:tcW w:w="4913" w:type="dxa"/>
             <w:noWrap/>
             <w:hideMark/>
           </w:tcPr>
@@ -4128,6 +4619,14 @@
                 <w:szCs w:val="20"/>
               </w:rPr>
             </w:pPr>
+          </w:p>
+          <w:p>
+            <w:pPr>
+              <w:rPr>
+                <w:sz w:val="20"/>
+                <w:szCs w:val="20"/>
+              </w:rPr>
+            </w:pPr>
             <w:r>
               <w:rPr>
                 <w:sz w:val="20"/>
@@ -4182,7 +4681,6 @@
                 <w:sz w:val="20"/>
                 <w:szCs w:val="20"/>
               </w:rPr>
-              <w:lastRenderedPageBreak/>
               <w:t>overview</w:t>
             </w:r>
             <w:r>
@@ -4197,20 +4695,13 @@
                 <w:sz w:val="20"/>
                 <w:szCs w:val="20"/>
               </w:rPr>
-              <w:t>gd12v2/gd12v2-left/spotlight_large_v2*/title</w:t>
-            </w:r>
-            <w:r>
-              <w:rPr>
-                <w:sz w:val="20"/>
-                <w:szCs w:val="20"/>
-              </w:rPr>
-              <w:t>link/url</w:t>
+              <w:t>gd12v2/gd12v2-left/spotlight_large_v2*/titlelink/url</w:t>
             </w:r>
           </w:p>
         </w:tc>
         <w:tc>
           <w:tcPr>
-            <w:tcW w:w="233" w:type="dxa"/>
+            <w:tcW w:w="228" w:type="dxa"/>
             <w:noWrap/>
             <w:hideMark/>
           </w:tcPr>
@@ -4225,8 +4716,186 @@
         </w:tc>
         <w:tc>
           <w:tcPr>
-            <w:tcW w:w="1700" w:type="dxa"/>
+            <w:tcW w:w="3920" w:type="dxa"/>
           </w:tcPr>
+          <w:p>
+            <w:pPr>
+              <w:rPr>
+                <w:rFonts w:ascii="Consolas" w:hAnsi="Consolas" w:cs="Consolas"/>
+                <w:color w:val="222222"/>
+                <w:sz w:val="18"/>
+                <w:szCs w:val="18"/>
+                <w:shd w:val="clear" w:color="auto" w:fill="FFFFFF"/>
+              </w:rPr>
+            </w:pPr>
+            <w:r>
+              <w:rPr>
+                <w:sz w:val="20"/>
+                <w:szCs w:val="20"/>
+              </w:rPr>
+              <w:t>Select(“div.</w:t>
+            </w:r>
+            <w:r>
+              <w:rPr>
+                <w:rFonts w:ascii="Consolas" w:hAnsi="Consolas" w:cs="Consolas"/>
+                <w:color w:val="222222"/>
+                <w:sz w:val="18"/>
+                <w:szCs w:val="18"/>
+                <w:shd w:val="clear" w:color="auto" w:fill="FFFFFF"/>
+              </w:rPr>
+              <w:t>c11-pilot</w:t>
+            </w:r>
+            <w:r>
+              <w:rPr>
+                <w:rFonts w:ascii="Consolas" w:hAnsi="Consolas" w:cs="Consolas"/>
+                <w:color w:val="222222"/>
+                <w:sz w:val="18"/>
+                <w:szCs w:val="18"/>
+                <w:shd w:val="clear" w:color="auto" w:fill="FFFFFF"/>
+              </w:rPr>
+              <w:t>”</w:t>
+            </w:r>
+            <w:r>
+              <w:rPr>
+                <w:rFonts w:ascii="Consolas" w:hAnsi="Consolas" w:cs="Consolas"/>
+                <w:color w:val="222222"/>
+                <w:sz w:val="18"/>
+                <w:szCs w:val="18"/>
+                <w:shd w:val="clear" w:color="auto" w:fill="FFFFFF"/>
+              </w:rPr>
+              <w:t>)</w:t>
+            </w:r>
+            <w:r>
+              <w:rPr>
+                <w:rFonts w:ascii="Consolas" w:hAnsi="Consolas" w:cs="Consolas"/>
+                <w:color w:val="222222"/>
+                <w:sz w:val="18"/>
+                <w:szCs w:val="18"/>
+                <w:shd w:val="clear" w:color="auto" w:fill="FFFFFF"/>
+              </w:rPr>
+              <w:t>- this will return elements for(each elements)</w:t>
+            </w:r>
+            <w:r>
+              <w:rPr>
+                <w:rFonts w:ascii="Consolas" w:hAnsi="Consolas" w:cs="Consolas"/>
+                <w:color w:val="222222"/>
+                <w:sz w:val="18"/>
+                <w:szCs w:val="18"/>
+                <w:shd w:val="clear" w:color="auto" w:fill="FFFFFF"/>
+              </w:rPr>
+              <w:t>{</w:t>
+            </w:r>
+            <w:r>
+              <w:rPr>
+                <w:rFonts w:ascii="Consolas" w:hAnsi="Consolas" w:cs="Consolas"/>
+                <w:color w:val="222222"/>
+                <w:sz w:val="18"/>
+                <w:szCs w:val="18"/>
+                <w:shd w:val="clear" w:color="auto" w:fill="FFFFFF"/>
+              </w:rPr>
+              <w:t>getElementByTag(“h2”)</w:t>
+            </w:r>
+            <w:r>
+              <w:rPr>
+                <w:rFonts w:ascii="Consolas" w:hAnsi="Consolas" w:cs="Consolas"/>
+                <w:color w:val="222222"/>
+                <w:sz w:val="18"/>
+                <w:szCs w:val="18"/>
+                <w:shd w:val="clear" w:color="auto" w:fill="FFFFFF"/>
+              </w:rPr>
+              <w:t>.getElementByTag(“a”)}</w:t>
+            </w:r>
+          </w:p>
+          <w:p>
+            <w:pPr>
+              <w:rPr>
+                <w:rFonts w:ascii="Consolas" w:hAnsi="Consolas" w:cs="Consolas"/>
+                <w:color w:val="222222"/>
+                <w:sz w:val="18"/>
+                <w:szCs w:val="18"/>
+                <w:shd w:val="clear" w:color="auto" w:fill="FFFFFF"/>
+              </w:rPr>
+            </w:pPr>
+          </w:p>
+          <w:p>
+            <w:pPr>
+              <w:rPr>
+                <w:rFonts w:ascii="Consolas" w:hAnsi="Consolas" w:cs="Consolas"/>
+                <w:color w:val="222222"/>
+                <w:sz w:val="18"/>
+                <w:szCs w:val="18"/>
+                <w:shd w:val="clear" w:color="auto" w:fill="FFFFFF"/>
+              </w:rPr>
+            </w:pPr>
+          </w:p>
+          <w:p>
+            <w:pPr>
+              <w:rPr>
+                <w:rFonts w:ascii="Consolas" w:hAnsi="Consolas" w:cs="Consolas"/>
+                <w:color w:val="222222"/>
+                <w:sz w:val="18"/>
+                <w:szCs w:val="18"/>
+                <w:shd w:val="clear" w:color="auto" w:fill="FFFFFF"/>
+              </w:rPr>
+            </w:pPr>
+            <w:r>
+              <w:rPr>
+                <w:sz w:val="20"/>
+                <w:szCs w:val="20"/>
+              </w:rPr>
+              <w:t>Select(“div.</w:t>
+            </w:r>
+            <w:r>
+              <w:rPr>
+                <w:rFonts w:ascii="Consolas" w:hAnsi="Consolas" w:cs="Consolas"/>
+                <w:color w:val="222222"/>
+                <w:sz w:val="18"/>
+                <w:szCs w:val="18"/>
+                <w:shd w:val="clear" w:color="auto" w:fill="FFFFFF"/>
+              </w:rPr>
+              <w:t>c11-pilot</w:t>
+            </w:r>
+            <w:r>
+              <w:rPr>
+                <w:rFonts w:ascii="Consolas" w:hAnsi="Consolas" w:cs="Consolas"/>
+                <w:color w:val="222222"/>
+                <w:sz w:val="18"/>
+                <w:szCs w:val="18"/>
+                <w:shd w:val="clear" w:color="auto" w:fill="FFFFFF"/>
+              </w:rPr>
+              <w:t>”)</w:t>
+            </w:r>
+            <w:r>
+              <w:rPr>
+                <w:rFonts w:ascii="Consolas" w:hAnsi="Consolas" w:cs="Consolas"/>
+                <w:color w:val="222222"/>
+                <w:sz w:val="18"/>
+                <w:szCs w:val="18"/>
+                <w:shd w:val="clear" w:color="auto" w:fill="FFFFFF"/>
+              </w:rPr>
+              <w:t>- this will return elements for(each elements){getElementByTag(“h2”).getElementByTag(“a”)</w:t>
+            </w:r>
+            <w:r>
+              <w:rPr>
+                <w:rFonts w:ascii="Consolas" w:hAnsi="Consolas" w:cs="Consolas"/>
+                <w:color w:val="222222"/>
+                <w:sz w:val="18"/>
+                <w:szCs w:val="18"/>
+                <w:shd w:val="clear" w:color="auto" w:fill="FFFFFF"/>
+              </w:rPr>
+              <w:t>attr(href”)</w:t>
+            </w:r>
+            <w:r>
+              <w:rPr>
+                <w:rFonts w:ascii="Consolas" w:hAnsi="Consolas" w:cs="Consolas"/>
+                <w:color w:val="222222"/>
+                <w:sz w:val="18"/>
+                <w:szCs w:val="18"/>
+                <w:shd w:val="clear" w:color="auto" w:fill="FFFFFF"/>
+              </w:rPr>
+              <w:t>}</w:t>
+            </w:r>
+          </w:p>
           <w:p>
             <w:pPr>
               <w:rPr>
@@ -4243,7 +4912,7 @@
         </w:trPr>
         <w:tc>
           <w:tcPr>
-            <w:tcW w:w="648" w:type="dxa"/>
+            <w:tcW w:w="515" w:type="dxa"/>
             <w:noWrap/>
             <w:hideMark/>
           </w:tcPr>
@@ -4259,14 +4928,13 @@
                 <w:sz w:val="20"/>
                 <w:szCs w:val="20"/>
               </w:rPr>
-              <w:lastRenderedPageBreak/>
               <w:t>9</w:t>
             </w:r>
           </w:p>
         </w:tc>
         <w:tc>
           <w:tcPr>
-            <w:tcW w:w="6995" w:type="dxa"/>
+            <w:tcW w:w="4913" w:type="dxa"/>
             <w:noWrap/>
             <w:hideMark/>
           </w:tcPr>
@@ -4358,7 +5026,7 @@
         </w:tc>
         <w:tc>
           <w:tcPr>
-            <w:tcW w:w="233" w:type="dxa"/>
+            <w:tcW w:w="228" w:type="dxa"/>
             <w:noWrap/>
             <w:hideMark/>
           </w:tcPr>
@@ -4373,7 +5041,7 @@
         </w:tc>
         <w:tc>
           <w:tcPr>
-            <w:tcW w:w="1700" w:type="dxa"/>
+            <w:tcW w:w="3920" w:type="dxa"/>
           </w:tcPr>
           <w:p>
             <w:pPr>
@@ -4382,6 +5050,33 @@
                 <w:szCs w:val="20"/>
               </w:rPr>
             </w:pPr>
+            <w:r>
+              <w:rPr>
+                <w:sz w:val="20"/>
+                <w:szCs w:val="20"/>
+              </w:rPr>
+              <w:t>Select(“div.</w:t>
+            </w:r>
+            <w:r>
+              <w:rPr>
+                <w:rFonts w:ascii="Consolas" w:hAnsi="Consolas" w:cs="Consolas"/>
+                <w:color w:val="222222"/>
+                <w:sz w:val="18"/>
+                <w:szCs w:val="18"/>
+                <w:shd w:val="clear" w:color="auto" w:fill="FFFFFF"/>
+              </w:rPr>
+              <w:t>c11-pilot”)- this will return elements for(each elements){getElementByTag(</w:t>
+            </w:r>
+            <w:r>
+              <w:rPr>
+                <w:rFonts w:ascii="Consolas" w:hAnsi="Consolas" w:cs="Consolas"/>
+                <w:color w:val="222222"/>
+                <w:sz w:val="18"/>
+                <w:szCs w:val="18"/>
+                <w:shd w:val="clear" w:color="auto" w:fill="FFFFFF"/>
+              </w:rPr>
+              <w:t>“p”)</w:t>
+            </w:r>
           </w:p>
         </w:tc>
       </w:tr>
@@ -4391,7 +5086,7 @@
         </w:trPr>
         <w:tc>
           <w:tcPr>
-            <w:tcW w:w="648" w:type="dxa"/>
+            <w:tcW w:w="515" w:type="dxa"/>
             <w:noWrap/>
             <w:hideMark/>
           </w:tcPr>
@@ -4413,7 +5108,7 @@
         </w:tc>
         <w:tc>
           <w:tcPr>
-            <w:tcW w:w="6995" w:type="dxa"/>
+            <w:tcW w:w="4913" w:type="dxa"/>
             <w:noWrap/>
             <w:hideMark/>
           </w:tcPr>
@@ -4492,20 +5187,13 @@
                 <w:sz w:val="20"/>
                 <w:szCs w:val="20"/>
               </w:rPr>
-              <w:t>gd12v2/gd12v2-right/list*</w:t>
-            </w:r>
-            <w:r>
-              <w:rPr>
-                <w:sz w:val="20"/>
-                <w:szCs w:val="20"/>
-              </w:rPr>
-              <w:t>/title</w:t>
+              <w:t>gd12v2/gd12v2-right/list*/title</w:t>
             </w:r>
           </w:p>
         </w:tc>
         <w:tc>
           <w:tcPr>
-            <w:tcW w:w="233" w:type="dxa"/>
+            <w:tcW w:w="228" w:type="dxa"/>
             <w:noWrap/>
             <w:hideMark/>
           </w:tcPr>
@@ -4520,7 +5208,7 @@
         </w:tc>
         <w:tc>
           <w:tcPr>
-            <w:tcW w:w="1700" w:type="dxa"/>
+            <w:tcW w:w="3920" w:type="dxa"/>
           </w:tcPr>
           <w:p>
             <w:pPr>
@@ -4529,6 +5217,73 @@
                 <w:szCs w:val="20"/>
               </w:rPr>
             </w:pPr>
+            <w:r>
+              <w:rPr>
+                <w:sz w:val="20"/>
+                <w:szCs w:val="20"/>
+              </w:rPr>
+              <w:t>Select(“div.</w:t>
+            </w:r>
+            <w:r>
+              <w:rPr>
+                <w:rFonts w:ascii="Consolas" w:hAnsi="Consolas" w:cs="Consolas"/>
+                <w:color w:val="222222"/>
+                <w:sz w:val="18"/>
+                <w:szCs w:val="18"/>
+                <w:shd w:val="clear" w:color="auto" w:fill="FFFFFF"/>
+              </w:rPr>
+              <w:t>gd-right</w:t>
+            </w:r>
+            <w:r>
+              <w:rPr>
+                <w:rFonts w:ascii="Consolas" w:hAnsi="Consolas" w:cs="Consolas"/>
+                <w:color w:val="222222"/>
+                <w:sz w:val="18"/>
+                <w:szCs w:val="18"/>
+                <w:shd w:val="clear" w:color="auto" w:fill="FFFFFF"/>
+              </w:rPr>
+              <w:t>”).select(“div.</w:t>
+            </w:r>
+            <w:r>
+              <w:rPr>
+                <w:rFonts w:ascii="Consolas" w:hAnsi="Consolas" w:cs="Consolas"/>
+                <w:color w:val="222222"/>
+                <w:sz w:val="18"/>
+                <w:szCs w:val="18"/>
+                <w:shd w:val="clear" w:color="auto" w:fill="FFFFFF"/>
+              </w:rPr>
+              <w:t>n13-pilot</w:t>
+            </w:r>
+            <w:r>
+              <w:rPr>
+                <w:rFonts w:ascii="Consolas" w:hAnsi="Consolas" w:cs="Consolas"/>
+                <w:color w:val="222222"/>
+                <w:sz w:val="18"/>
+                <w:szCs w:val="18"/>
+                <w:shd w:val="clear" w:color="auto" w:fill="FFFFFF"/>
+              </w:rPr>
+              <w:t>”)-</w:t>
+            </w:r>
+            <w:r>
+              <w:rPr>
+                <w:rFonts w:ascii="Consolas" w:hAnsi="Consolas" w:cs="Consolas"/>
+                <w:color w:val="222222"/>
+                <w:sz w:val="18"/>
+                <w:szCs w:val="18"/>
+                <w:shd w:val="clear" w:color="auto" w:fill="FFFFFF"/>
+              </w:rPr>
+              <w:t>this will return elements for(each elements){getElementByTag</w:t>
+            </w:r>
+            <w:r>
+              <w:rPr>
+                <w:rFonts w:ascii="Consolas" w:hAnsi="Consolas" w:cs="Consolas"/>
+                <w:color w:val="222222"/>
+                <w:sz w:val="18"/>
+                <w:szCs w:val="18"/>
+                <w:shd w:val="clear" w:color="auto" w:fill="FFFFFF"/>
+              </w:rPr>
+              <w:t>(“h2”)}</w:t>
+            </w:r>
           </w:p>
         </w:tc>
       </w:tr>
@@ -4538,7 +5293,7 @@
         </w:trPr>
         <w:tc>
           <w:tcPr>
-            <w:tcW w:w="648" w:type="dxa"/>
+            <w:tcW w:w="515" w:type="dxa"/>
             <w:noWrap/>
           </w:tcPr>
           <w:p>
@@ -4559,7 +5314,7 @@
         </w:tc>
         <w:tc>
           <w:tcPr>
-            <w:tcW w:w="6995" w:type="dxa"/>
+            <w:tcW w:w="4913" w:type="dxa"/>
             <w:noWrap/>
           </w:tcPr>
           <w:p>
@@ -4637,20 +5392,13 @@
                 <w:sz w:val="20"/>
                 <w:szCs w:val="20"/>
               </w:rPr>
-              <w:t>gd12v2/gd12v2-right/list*</w:t>
-            </w:r>
-            <w:r>
-              <w:rPr>
-                <w:sz w:val="20"/>
-                <w:szCs w:val="20"/>
-              </w:rPr>
-              <w:t>/intro/paragraph_rte</w:t>
+              <w:t>gd12v2/gd12v2-right/list*/intro/paragraph_rte</w:t>
             </w:r>
           </w:p>
         </w:tc>
         <w:tc>
           <w:tcPr>
-            <w:tcW w:w="233" w:type="dxa"/>
+            <w:tcW w:w="228" w:type="dxa"/>
             <w:noWrap/>
           </w:tcPr>
           <w:p>
@@ -4664,7 +5412,7 @@
         </w:tc>
         <w:tc>
           <w:tcPr>
-            <w:tcW w:w="1700" w:type="dxa"/>
+            <w:tcW w:w="3920" w:type="dxa"/>
           </w:tcPr>
           <w:p>
             <w:pPr>
@@ -4673,6 +5421,36 @@
                 <w:szCs w:val="20"/>
               </w:rPr>
             </w:pPr>
+            <w:r>
+              <w:rPr>
+                <w:rFonts w:ascii="Consolas" w:hAnsi="Consolas" w:cs="Consolas"/>
+                <w:color w:val="222222"/>
+                <w:sz w:val="18"/>
+                <w:szCs w:val="18"/>
+                <w:shd w:val="clear" w:color="auto" w:fill="FFFFFF"/>
+              </w:rPr>
+              <w:t>select(“div.n13-pilot”)-this will return elements for(each elements){getElementByTag(</w:t>
+            </w:r>
+            <w:r>
+              <w:rPr>
+                <w:rFonts w:ascii="Consolas" w:hAnsi="Consolas" w:cs="Consolas"/>
+                <w:color w:val="222222"/>
+                <w:sz w:val="18"/>
+                <w:szCs w:val="18"/>
+                <w:shd w:val="clear" w:color="auto" w:fill="FFFFFF"/>
+              </w:rPr>
+              <w:t>“p</w:t>
+            </w:r>
+            <w:r>
+              <w:rPr>
+                <w:rFonts w:ascii="Consolas" w:hAnsi="Consolas" w:cs="Consolas"/>
+                <w:color w:val="222222"/>
+                <w:sz w:val="18"/>
+                <w:szCs w:val="18"/>
+                <w:shd w:val="clear" w:color="auto" w:fill="FFFFFF"/>
+              </w:rPr>
+              <w:t>”)}</w:t>
+            </w:r>
           </w:p>
         </w:tc>
       </w:tr>
@@ -4682,7 +5460,7 @@
         </w:trPr>
         <w:tc>
           <w:tcPr>
-            <w:tcW w:w="648" w:type="dxa"/>
+            <w:tcW w:w="515" w:type="dxa"/>
             <w:noWrap/>
           </w:tcPr>
           <w:p>
@@ -4703,7 +5481,7 @@
         </w:tc>
         <w:tc>
           <w:tcPr>
-            <w:tcW w:w="6995" w:type="dxa"/>
+            <w:tcW w:w="4913" w:type="dxa"/>
             <w:noWrap/>
           </w:tcPr>
           <w:p>
@@ -4781,20 +5559,13 @@
                 <w:sz w:val="20"/>
                 <w:szCs w:val="20"/>
               </w:rPr>
-              <w:t>gd12v2/gd12v2-right/list*</w:t>
-            </w:r>
-            <w:r>
-              <w:rPr>
-                <w:sz w:val="20"/>
-                <w:szCs w:val="20"/>
-              </w:rPr>
-              <w:t>/element_list*/listitems</w:t>
+              <w:t>gd12v2/gd12v2-right/list*/element_list*/listitems</w:t>
             </w:r>
           </w:p>
         </w:tc>
         <w:tc>
           <w:tcPr>
-            <w:tcW w:w="233" w:type="dxa"/>
+            <w:tcW w:w="228" w:type="dxa"/>
             <w:noWrap/>
           </w:tcPr>
           <w:p>
@@ -4808,7 +5579,7 @@
         </w:tc>
         <w:tc>
           <w:tcPr>
-            <w:tcW w:w="1700" w:type="dxa"/>
+            <w:tcW w:w="3920" w:type="dxa"/>
           </w:tcPr>
           <w:p>
             <w:pPr>
@@ -4817,6 +5588,76 @@
                 <w:szCs w:val="20"/>
               </w:rPr>
             </w:pPr>
+            <w:r>
+              <w:rPr>
+                <w:rFonts w:ascii="Consolas" w:hAnsi="Consolas" w:cs="Consolas"/>
+                <w:color w:val="222222"/>
+                <w:sz w:val="18"/>
+                <w:szCs w:val="18"/>
+                <w:shd w:val="clear" w:color="auto" w:fill="FFFFFF"/>
+              </w:rPr>
+              <w:t>select(“div.n13-pilot”)-this will return elements for(each elements){</w:t>
+            </w:r>
+            <w:r>
+              <w:rPr>
+                <w:rFonts w:ascii="Consolas" w:hAnsi="Consolas" w:cs="Consolas"/>
+                <w:color w:val="222222"/>
+                <w:sz w:val="18"/>
+                <w:szCs w:val="18"/>
+                <w:shd w:val="clear" w:color="auto" w:fill="FFFFFF"/>
+              </w:rPr>
+              <w:t>li.</w:t>
+            </w:r>
+            <w:r>
+              <w:rPr>
+                <w:rFonts w:ascii="Consolas" w:hAnsi="Consolas" w:cs="Consolas"/>
+                <w:color w:val="222222"/>
+                <w:sz w:val="18"/>
+                <w:szCs w:val="18"/>
+                <w:shd w:val="clear" w:color="auto" w:fill="FFFFFF"/>
+              </w:rPr>
+              <w:t>getElementByTag(</w:t>
+            </w:r>
+            <w:r>
+              <w:rPr>
+                <w:rFonts w:ascii="Consolas" w:hAnsi="Consolas" w:cs="Consolas"/>
+                <w:color w:val="222222"/>
+                <w:sz w:val="18"/>
+                <w:szCs w:val="18"/>
+                <w:shd w:val="clear" w:color="auto" w:fill="FFFFFF"/>
+              </w:rPr>
+              <w:t>“a</w:t>
+            </w:r>
+            <w:r>
+              <w:rPr>
+                <w:rFonts w:ascii="Consolas" w:hAnsi="Consolas" w:cs="Consolas"/>
+                <w:color w:val="222222"/>
+                <w:sz w:val="18"/>
+                <w:szCs w:val="18"/>
+                <w:shd w:val="clear" w:color="auto" w:fill="FFFFFF"/>
+              </w:rPr>
+              <w:t>”)</w:t>
+            </w:r>
+            <w:r>
+              <w:rPr>
+                <w:rFonts w:ascii="Consolas" w:hAnsi="Consolas" w:cs="Consolas"/>
+                <w:color w:val="222222"/>
+                <w:sz w:val="18"/>
+                <w:szCs w:val="18"/>
+                <w:shd w:val="clear" w:color="auto" w:fill="FFFFFF"/>
+              </w:rPr>
+              <w:t>attr(“href”)</w:t>
+            </w:r>
+            <w:r>
+              <w:rPr>
+                <w:rFonts w:ascii="Consolas" w:hAnsi="Consolas" w:cs="Consolas"/>
+                <w:color w:val="222222"/>
+                <w:sz w:val="18"/>
+                <w:szCs w:val="18"/>
+                <w:shd w:val="clear" w:color="auto" w:fill="FFFFFF"/>
+              </w:rPr>
+              <w:t>}</w:t>
+            </w:r>
           </w:p>
         </w:tc>
       </w:tr>
@@ -4826,7 +5667,7 @@
         </w:trPr>
         <w:tc>
           <w:tcPr>
-            <w:tcW w:w="648" w:type="dxa"/>
+            <w:tcW w:w="515" w:type="dxa"/>
             <w:noWrap/>
           </w:tcPr>
           <w:p>
@@ -4847,7 +5688,7 @@
         </w:tc>
         <w:tc>
           <w:tcPr>
-            <w:tcW w:w="6995" w:type="dxa"/>
+            <w:tcW w:w="4913" w:type="dxa"/>
             <w:noWrap/>
           </w:tcPr>
           <w:p>
@@ -4931,7 +5772,7 @@
         </w:tc>
         <w:tc>
           <w:tcPr>
-            <w:tcW w:w="233" w:type="dxa"/>
+            <w:tcW w:w="228" w:type="dxa"/>
             <w:noWrap/>
           </w:tcPr>
           <w:p>
@@ -4945,7 +5786,7 @@
         </w:tc>
         <w:tc>
           <w:tcPr>
-            <w:tcW w:w="1700" w:type="dxa"/>
+            <w:tcW w:w="3920" w:type="dxa"/>
           </w:tcPr>
           <w:p>
             <w:pPr>
@@ -4954,6 +5795,33 @@
                 <w:szCs w:val="20"/>
               </w:rPr>
             </w:pPr>
+            <w:r>
+              <w:rPr>
+                <w:sz w:val="20"/>
+                <w:szCs w:val="20"/>
+              </w:rPr>
+              <w:t>Select(“div.</w:t>
+            </w:r>
+            <w:r>
+              <w:rPr>
+                <w:rFonts w:ascii="Consolas" w:hAnsi="Consolas" w:cs="Consolas"/>
+                <w:color w:val="222222"/>
+                <w:sz w:val="18"/>
+                <w:szCs w:val="18"/>
+                <w:shd w:val="clear" w:color="auto" w:fill="FFFFFF"/>
+              </w:rPr>
+              <w:t>s14-pilot</w:t>
+            </w:r>
+            <w:r>
+              <w:rPr>
+                <w:rFonts w:ascii="Consolas" w:hAnsi="Consolas" w:cs="Consolas"/>
+                <w:color w:val="222222"/>
+                <w:sz w:val="18"/>
+                <w:szCs w:val="18"/>
+                <w:shd w:val="clear" w:color="auto" w:fill="FFFFFF"/>
+              </w:rPr>
+              <w:t>”).getElementBytag(“h2”)</w:t>
+            </w:r>
           </w:p>
         </w:tc>
       </w:tr>
@@ -4963,7 +5831,7 @@
         </w:trPr>
         <w:tc>
           <w:tcPr>
-            <w:tcW w:w="648" w:type="dxa"/>
+            <w:tcW w:w="515" w:type="dxa"/>
             <w:noWrap/>
           </w:tcPr>
           <w:p>
@@ -4984,7 +5852,7 @@
         </w:tc>
         <w:tc>
           <w:tcPr>
-            <w:tcW w:w="6995" w:type="dxa"/>
+            <w:tcW w:w="4913" w:type="dxa"/>
             <w:noWrap/>
           </w:tcPr>
           <w:p>
@@ -5068,7 +5936,7 @@
         </w:tc>
         <w:tc>
           <w:tcPr>
-            <w:tcW w:w="233" w:type="dxa"/>
+            <w:tcW w:w="228" w:type="dxa"/>
             <w:noWrap/>
           </w:tcPr>
           <w:p>
@@ -5082,7 +5950,7 @@
         </w:tc>
         <w:tc>
           <w:tcPr>
-            <w:tcW w:w="1700" w:type="dxa"/>
+            <w:tcW w:w="3920" w:type="dxa"/>
           </w:tcPr>
           <w:p>
             <w:pPr>
@@ -5091,6 +5959,73 @@
                 <w:szCs w:val="20"/>
               </w:rPr>
             </w:pPr>
+            <w:r>
+              <w:rPr>
+                <w:sz w:val="20"/>
+                <w:szCs w:val="20"/>
+              </w:rPr>
+              <w:t>Select(“div.</w:t>
+            </w:r>
+            <w:r>
+              <w:rPr>
+                <w:rFonts w:ascii="Consolas" w:hAnsi="Consolas" w:cs="Consolas"/>
+                <w:color w:val="222222"/>
+                <w:sz w:val="18"/>
+                <w:szCs w:val="18"/>
+                <w:shd w:val="clear" w:color="auto" w:fill="FFFFFF"/>
+              </w:rPr>
+              <w:t>s14-pilot”)</w:t>
+            </w:r>
+            <w:r>
+              <w:rPr>
+                <w:rFonts w:ascii="Consolas" w:hAnsi="Consolas" w:cs="Consolas"/>
+                <w:color w:val="222222"/>
+                <w:sz w:val="18"/>
+                <w:szCs w:val="18"/>
+                <w:shd w:val="clear" w:color="auto" w:fill="FFFFFF"/>
+              </w:rPr>
+              <w:t>li</w:t>
+            </w:r>
+            <w:r>
+              <w:rPr>
+                <w:rFonts w:ascii="Consolas" w:hAnsi="Consolas" w:cs="Consolas"/>
+                <w:color w:val="222222"/>
+                <w:sz w:val="18"/>
+                <w:szCs w:val="18"/>
+                <w:shd w:val="clear" w:color="auto" w:fill="FFFFFF"/>
+              </w:rPr>
+              <w:t>.getElementBytag(</w:t>
+            </w:r>
+            <w:r>
+              <w:rPr>
+                <w:rFonts w:ascii="Consolas" w:hAnsi="Consolas" w:cs="Consolas"/>
+                <w:color w:val="222222"/>
+                <w:sz w:val="18"/>
+                <w:szCs w:val="18"/>
+                <w:shd w:val="clear" w:color="auto" w:fill="FFFFFF"/>
+              </w:rPr>
+              <w:t>“a</w:t>
+            </w:r>
+            <w:r>
+              <w:rPr>
+                <w:rFonts w:ascii="Consolas" w:hAnsi="Consolas" w:cs="Consolas"/>
+                <w:color w:val="222222"/>
+                <w:sz w:val="18"/>
+                <w:szCs w:val="18"/>
+                <w:shd w:val="clear" w:color="auto" w:fill="FFFFFF"/>
+              </w:rPr>
+              <w:t>”)</w:t>
+            </w:r>
+            <w:r>
+              <w:rPr>
+                <w:rFonts w:ascii="Consolas" w:hAnsi="Consolas" w:cs="Consolas"/>
+                <w:color w:val="222222"/>
+                <w:sz w:val="18"/>
+                <w:szCs w:val="18"/>
+                <w:shd w:val="clear" w:color="auto" w:fill="FFFFFF"/>
+              </w:rPr>
+              <w:t>attr(“href”)</w:t>
+            </w:r>
           </w:p>
         </w:tc>
       </w:tr>
@@ -5107,7 +6042,7 @@
 </file>
 
 <file path=word/endnotes.xml><?xml version="1.0" encoding="utf-8"?>
-<w:endnotes xmlns:wpc="http://schemas.microsoft.com/office/word/2010/wordprocessingCanvas" xmlns:mc="http://schemas.openxmlformats.org/markup-compatibility/2006" xmlns:o="urn:schemas-microsoft-com:office:office" xmlns:r="http://schemas.openxmlformats.org/officeDocument/2006/relationships" xmlns:m="http://schemas.openxmlformats.org/officeDocument/2006/math" xmlns:v="urn:schemas-microsoft-com:vml" xmlns:wp14="http://schemas.microsoft.com/office/word/2010/wordprocessingDrawing" xmlns:wp="http://schemas.openxmlformats.org/drawingml/2006/wordprocessingDrawing" xmlns:w10="urn:schemas-microsoft-com:office:word" xmlns:w="http://schemas.openxmlformats.org/wordprocessingml/2006/main" xmlns:w14="http://schemas.microsoft.com/office/word/2010/wordml" xmlns:wpg="http://schemas.microsoft.com/office/word/2010/wordprocessingGroup" xmlns:wpi="http://schemas.microsoft.com/office/word/2010/wordprocessingInk" xmlns:wne="http://schemas.microsoft.com/office/word/2006/wordml" xmlns:wps="http://schemas.microsoft.com/office/word/2010/wordprocessingShape" mc:Ignorable="w14 wp14">
+<w:endnotes xmlns:wpc="http://schemas.microsoft.com/office/word/2010/wordprocessingCanvas" xmlns:mc="http://schemas.openxmlformats.org/markup-compatibility/2006" xmlns:o="urn:schemas-microsoft-com:office:office" xmlns:r="http://schemas.openxmlformats.org/officeDocument/2006/relationships" xmlns:m="http://schemas.openxmlformats.org/officeDocument/2006/math" xmlns:v="urn:schemas-microsoft-com:vml" xmlns:wp14="http://schemas.microsoft.com/office/word/2010/wordprocessingDrawing" xmlns:wp="http://schemas.openxmlformats.org/drawingml/2006/wordprocessingDrawing" xmlns:w10="urn:schemas-microsoft-com:office:word" xmlns:w="http://schemas.openxmlformats.org/wordprocessingml/2006/main" xmlns:w14="http://schemas.microsoft.com/office/word/2010/wordml" xmlns:w15="http://schemas.microsoft.com/office/word/2012/wordml" xmlns:wpg="http://schemas.microsoft.com/office/word/2010/wordprocessingGroup" xmlns:wpi="http://schemas.microsoft.com/office/word/2010/wordprocessingInk" xmlns:wne="http://schemas.microsoft.com/office/word/2006/wordml" xmlns:wps="http://schemas.microsoft.com/office/word/2010/wordprocessingShape" mc:Ignorable="w14 w15 wp14">
   <w:endnote w:type="separator" w:id="-1">
     <w:p>
       <w:pPr>
@@ -5132,7 +6067,7 @@
 </file>
 
 <file path=word/footnotes.xml><?xml version="1.0" encoding="utf-8"?>
-<w:footnotes xmlns:wpc="http://schemas.microsoft.com/office/word/2010/wordprocessingCanvas" xmlns:mc="http://schemas.openxmlformats.org/markup-compatibility/2006" xmlns:o="urn:schemas-microsoft-com:office:office" xmlns:r="http://schemas.openxmlformats.org/officeDocument/2006/relationships" xmlns:m="http://schemas.openxmlformats.org/officeDocument/2006/math" xmlns:v="urn:schemas-microsoft-com:vml" xmlns:wp14="http://schemas.microsoft.com/office/word/2010/wordprocessingDrawing" xmlns:wp="http://schemas.openxmlformats.org/drawingml/2006/wordprocessingDrawing" xmlns:w10="urn:schemas-microsoft-com:office:word" xmlns:w="http://schemas.openxmlformats.org/wordprocessingml/2006/main" xmlns:w14="http://schemas.microsoft.com/office/word/2010/wordml" xmlns:wpg="http://schemas.microsoft.com/office/word/2010/wordprocessingGroup" xmlns:wpi="http://schemas.microsoft.com/office/word/2010/wordprocessingInk" xmlns:wne="http://schemas.microsoft.com/office/word/2006/wordml" xmlns:wps="http://schemas.microsoft.com/office/word/2010/wordprocessingShape" mc:Ignorable="w14 wp14">
+<w:footnotes xmlns:wpc="http://schemas.microsoft.com/office/word/2010/wordprocessingCanvas" xmlns:mc="http://schemas.openxmlformats.org/markup-compatibility/2006" xmlns:o="urn:schemas-microsoft-com:office:office" xmlns:r="http://schemas.openxmlformats.org/officeDocument/2006/relationships" xmlns:m="http://schemas.openxmlformats.org/officeDocument/2006/math" xmlns:v="urn:schemas-microsoft-com:vml" xmlns:wp14="http://schemas.microsoft.com/office/word/2010/wordprocessingDrawing" xmlns:wp="http://schemas.openxmlformats.org/drawingml/2006/wordprocessingDrawing" xmlns:w10="urn:schemas-microsoft-com:office:word" xmlns:w="http://schemas.openxmlformats.org/wordprocessingml/2006/main" xmlns:w14="http://schemas.microsoft.com/office/word/2010/wordml" xmlns:w15="http://schemas.microsoft.com/office/word/2012/wordml" xmlns:wpg="http://schemas.microsoft.com/office/word/2010/wordprocessingGroup" xmlns:wpi="http://schemas.microsoft.com/office/word/2010/wordprocessingInk" xmlns:wne="http://schemas.microsoft.com/office/word/2006/wordml" xmlns:wps="http://schemas.microsoft.com/office/word/2010/wordprocessingShape" mc:Ignorable="w14 w15 wp14">
   <w:footnote w:type="separator" w:id="-1">
     <w:p>
       <w:pPr>
@@ -5157,7 +6092,7 @@
 </file>
 
 <file path=word/styles.xml><?xml version="1.0" encoding="utf-8"?>
-<w:styles xmlns:mc="http://schemas.openxmlformats.org/markup-compatibility/2006" xmlns:r="http://schemas.openxmlformats.org/officeDocument/2006/relationships" xmlns:w="http://schemas.openxmlformats.org/wordprocessingml/2006/main" xmlns:w14="http://schemas.microsoft.com/office/word/2010/wordml" mc:Ignorable="w14">
+<w:styles xmlns:mc="http://schemas.openxmlformats.org/markup-compatibility/2006" xmlns:r="http://schemas.openxmlformats.org/officeDocument/2006/relationships" xmlns:w="http://schemas.openxmlformats.org/wordprocessingml/2006/main" xmlns:w14="http://schemas.microsoft.com/office/word/2010/wordml" xmlns:w15="http://schemas.microsoft.com/office/word/2012/wordml" mc:Ignorable="w14 w15">
   <w:docDefaults>
     <w:rPrDefault>
       <w:rPr>
@@ -5173,428 +6108,378 @@
       </w:pPr>
     </w:pPrDefault>
   </w:docDefaults>
-  <w:latentStyles w:defLockedState="0" w:defUIPriority="99" w:defSemiHidden="1" w:defUnhideWhenUsed="1" w:defQFormat="0" w:count="267">
-    <w:lsdException w:name="Normal" w:semiHidden="0" w:uiPriority="0" w:unhideWhenUsed="0" w:qFormat="1"/>
-    <w:lsdException w:name="heading 1" w:semiHidden="0" w:uiPriority="9" w:unhideWhenUsed="0" w:qFormat="1"/>
-    <w:lsdException w:name="heading 2" w:uiPriority="9" w:qFormat="1"/>
-    <w:lsdException w:name="heading 3" w:uiPriority="9" w:qFormat="1"/>
-    <w:lsdException w:name="heading 4" w:uiPriority="9" w:qFormat="1"/>
-    <w:lsdException w:name="heading 5" w:uiPriority="9" w:qFormat="1"/>
-    <w:lsdException w:name="heading 6" w:uiPriority="9" w:qFormat="1"/>
-    <w:lsdException w:name="heading 7" w:uiPriority="9" w:qFormat="1"/>
-    <w:lsdException w:name="heading 8" w:uiPriority="9" w:qFormat="1"/>
-    <w:lsdException w:name="heading 9" w:uiPriority="9" w:qFormat="1"/>
-    <w:lsdException w:name="toc 1" w:uiPriority="39"/>
-    <w:lsdException w:name="toc 2" w:uiPriority="39"/>
-    <w:lsdException w:name="toc 3" w:uiPriority="39"/>
-    <w:lsdException w:name="toc 4" w:uiPriority="39"/>
-    <w:lsdException w:name="toc 5" w:uiPriority="39"/>
-    <w:lsdException w:name="toc 6" w:uiPriority="39"/>
-    <w:lsdException w:name="toc 7" w:uiPriority="39"/>
-    <w:lsdException w:name="toc 8" w:uiPriority="39"/>
-    <w:lsdException w:name="toc 9" w:uiPriority="39"/>
-    <w:lsdException w:name="caption" w:uiPriority="35" w:qFormat="1"/>
-    <w:lsdException w:name="Title" w:semiHidden="0" w:uiPriority="10" w:unhideWhenUsed="0" w:qFormat="1"/>
-    <w:lsdException w:name="Default Paragraph Font" w:uiPriority="1"/>
-    <w:lsdException w:name="Subtitle" w:semiHidden="0" w:uiPriority="11" w:unhideWhenUsed="0" w:qFormat="1"/>
-    <w:lsdException w:name="Strong" w:semiHidden="0" w:uiPriority="22" w:unhideWhenUsed="0" w:qFormat="1"/>
-    <w:lsdException w:name="Emphasis" w:semiHidden="0" w:uiPriority="20" w:unhideWhenUsed="0" w:qFormat="1"/>
-    <w:lsdException w:name="Table Grid" w:semiHidden="0" w:uiPriority="59" w:unhideWhenUsed="0"/>
-    <w:lsdException w:name="Placeholder Text" w:unhideWhenUsed="0"/>
-    <w:lsdException w:name="No Spacing" w:semiHidden="0" w:uiPriority="1" w:unhideWhenUsed="0" w:qFormat="1"/>
-    <w:lsdException w:name="Light Shading" w:semiHidden="0" w:uiPriority="60" w:unhideWhenUsed="0"/>
-    <w:lsdException w:name="Light List" w:semiHidden="0" w:uiPriority="61" w:unhideWhenUsed="0"/>
-    <w:lsdException w:name="Light Grid" w:semiHidden="0" w:uiPriority="62" w:unhideWhenUsed="0"/>
-    <w:lsdException w:name="Medium Shading 1" w:semiHidden="0" w:uiPriority="63" w:unhideWhenUsed="0"/>
-    <w:lsdException w:name="Medium Shading 2" w:semiHidden="0" w:uiPriority="64" w:unhideWhenUsed="0"/>
-    <w:lsdException w:name="Medium List 1" w:semiHidden="0" w:uiPriority="65" w:unhideWhenUsed="0"/>
-    <w:lsdException w:name="Medium List 2" w:semiHidden="0" w:uiPriority="66" w:unhideWhenUsed="0"/>
-    <w:lsdException w:name="Medium Grid 1" w:semiHidden="0" w:uiPriority="67" w:unhideWhenUsed="0"/>
-    <w:lsdException w:name="Medium Grid 2" w:semiHidden="0" w:uiPriority="68" w:unhideWhenUsed="0"/>
-    <w:lsdException w:name="Medium Grid 3" w:semiHidden="0" w:uiPriority="69" w:unhideWhenUsed="0"/>
-    <w:lsdException w:name="Dark List" w:semiHidden="0" w:uiPriority="70" w:unhideWhenUsed="0"/>
-    <w:lsdException w:name="Colorful Shading" w:semiHidden="0" w:uiPriority="71" w:unhideWhenUsed="0"/>
-    <w:lsdException w:name="Colorful List" w:semiHidden="0" w:uiPriority="72" w:unhideWhenUsed="0"/>
-    <w:lsdException w:name="Colorful Grid" w:semiHidden="0" w:uiPriority="73" w:unhideWhenUsed="0"/>
-    <w:lsdException w:name="Light Shading Accent 1" w:semiHidden="0" w:uiPriority="60" w:unhideWhenUsed="0"/>
-    <w:lsdException w:name="Light List Accent 1" w:semiHidden="0" w:uiPriority="61" w:unhideWhenUsed="0"/>
-    <w:lsdException w:name="Light Grid Accent 1" w:semiHidden="0" w:uiPriority="62" w:unhideWhenUsed="0"/>
-    <w:lsdException w:name="Medium Shading 1 Accent 1" w:semiHidden="0" w:uiPriority="63" w:unhideWhenUsed="0"/>
-    <w:lsdException w:name="Medium Shading 2 Accent 1" w:semiHidden="0" w:uiPriority="64" w:unhideWhenUsed="0"/>
-    <w:lsdException w:name="Medium List 1 Accent 1" w:semiHidden="0" w:uiPriority="65" w:unhideWhenUsed="0"/>
-    <w:lsdException w:name="Revision" w:unhideWhenUsed="0"/>
-    <w:lsdException w:name="List Paragraph" w:semiHidden="0" w:uiPriority="34" w:unhideWhenUsed="0" w:qFormat="1"/>
-    <w:lsdException w:name="Quote" w:semiHidden="0" w:uiPriority="29" w:unhideWhenUsed="0" w:qFormat="1"/>
-    <w:lsdException w:name="Intense Quote" w:semiHidden="0" w:uiPriority="30" w:unhideWhenUsed="0" w:qFormat="1"/>
-    <w:lsdException w:name="Medium List 2 Accent 1" w:semiHidden="0" w:uiPriority="66" w:unhideWhenUsed="0"/>
-    <w:lsdException w:name="Medium Grid 1 Accent 1" w:semiHidden="0" w:uiPriority="67" w:unhideWhenUsed="0"/>
-    <w:lsdException w:name="Medium Grid 2 Accent 1" w:semiHidden="0" w:uiPriority="68" w:unhideWhenUsed="0"/>
-    <w:lsdException w:name="Medium Grid 3 Accent 1" w:semiHidden="0" w:uiPriority="69" w:unhideWhenUsed="0"/>
-    <w:lsdException w:name="Dark List Accent 1" w:semiHidden="0" w:uiPriority="70" w:unhideWhenUsed="0"/>
-    <w:lsdException w:name="Colorful Shading Accent 1" w:semiHidden="0" w:uiPriority="71" w:unhideWhenUsed="0"/>
-    <w:lsdException w:name="Colorful List Accent 1" w:semiHidden="0" w:uiPriority="72" w:unhideWhenUsed="0"/>
-    <w:lsdException w:name="Colorful Grid Accent 1" w:semiHidden="0" w:uiPriority="73" w:unhideWhenUsed="0"/>
-    <w:lsdException w:name="Light Shading Accent 2" w:semiHidden="0" w:uiPriority="60" w:unhideWhenUsed="0"/>
-    <w:lsdException w:name="Light List Accent 2" w:semiHidden="0" w:uiPriority="61" w:unhideWhenUsed="0"/>
-    <w:lsdException w:name="Light Grid Accent 2" w:semiHidden="0" w:uiPriority="62" w:unhideWhenUsed="0"/>
-    <w:lsdException w:name="Medium Shading 1 Accent 2" w:semiHidden="0" w:uiPriority="63" w:unhideWhenUsed="0"/>
-    <w:lsdException w:name="Medium Shading 2 Accent 2" w:semiHidden="0" w:uiPriority="64" w:unhideWhenUsed="0"/>
-    <w:lsdException w:name="Medium List 1 Accent 2" w:semiHidden="0" w:uiPriority="65" w:unhideWhenUsed="0"/>
-    <w:lsdException w:name="Medium List 2 Accent 2" w:semiHidden="0" w:uiPriority="66" w:unhideWhenUsed="0"/>
-    <w:lsdException w:name="Medium Grid 1 Accent 2" w:semiHidden="0" w:uiPriority="67" w:unhideWhenUsed="0"/>
-    <w:lsdException w:name="Medium Grid 2 Accent 2" w:semiHidden="0" w:uiPriority="68" w:unhideWhenUsed="0"/>
-    <w:lsdException w:name="Medium Grid 3 Accent 2" w:semiHidden="0" w:uiPriority="69" w:unhideWhenUsed="0"/>
-    <w:lsdException w:name="Dark List Accent 2" w:semiHidden="0" w:uiPriority="70" w:unhideWhenUsed="0"/>
-    <w:lsdException w:name="Colorful Shading Accent 2" w:semiHidden="0" w:uiPriority="71" w:unhideWhenUsed="0"/>
-    <w:lsdException w:name="Colorful List Accent 2" w:semiHidden="0" w:uiPriority="72" w:unhideWhenUsed="0"/>
-    <w:lsdException w:name="Colorful Grid Accent 2" w:semiHidden="0" w:uiPriority="73" w:unhideWhenUsed="0"/>
-    <w:lsdException w:name="Light Shading Accent 3" w:semiHidden="0" w:uiPriority="60" w:unhideWhenUsed="0"/>
-    <w:lsdException w:name="Light List Accent 3" w:semiHidden="0" w:uiPriority="61" w:unhideWhenUsed="0"/>
-    <w:lsdException w:name="Light Grid Accent 3" w:semiHidden="0" w:uiPriority="62" w:unhideWhenUsed="0"/>
-    <w:lsdException w:name="Medium Shading 1 Accent 3" w:semiHidden="0" w:uiPriority="63" w:unhideWhenUsed="0"/>
-    <w:lsdException w:name="Medium Shading 2 Accent 3" w:semiHidden="0" w:uiPriority="64" w:unhideWhenUsed="0"/>
-    <w:lsdException w:name="Medium List 1 Accent 3" w:semiHidden="0" w:uiPriority="65" w:unhideWhenUsed="0"/>
-    <w:lsdException w:name="Medium List 2 Accent 3" w:semiHidden="0" w:uiPriority="66" w:unhideWhenUsed="0"/>
-    <w:lsdException w:name="Medium Grid 1 Accent 3" w:semiHidden="0" w:uiPriority="67" w:unhideWhenUsed="0"/>
-    <w:lsdException w:name="Medium Grid 2 Accent 3" w:semiHidden="0" w:uiPriority="68" w:unhideWhenUsed="0"/>
-    <w:lsdException w:name="Medium Grid 3 Accent 3" w:semiHidden="0" w:uiPriority="69" w:unhideWhenUsed="0"/>
-    <w:lsdException w:name="Dark List Accent 3" w:semiHidden="0" w:uiPriority="70" w:unhideWhenUsed="0"/>
-    <w:lsdException w:name="Colorful Shading Accent 3" w:semiHidden="0" w:uiPriority="71" w:unhideWhenUsed="0"/>
-    <w:lsdException w:name="Colorful List Accent 3" w:semiHidden="0" w:uiPriority="72" w:unhideWhenUsed="0"/>
-    <w:lsdException w:name="Colorful Grid Accent 3" w:semiHidden="0" w:uiPriority="73" w:unhideWhenUsed="0"/>
-    <w:lsdException w:name="Light Shading Accent 4" w:semiHidden="0" w:uiPriority="60" w:unhideWhenUsed="0"/>
-    <w:lsdException w:name="Light List Accent 4" w:semiHidden="0" w:uiPriority="61" w:unhideWhenUsed="0"/>
-    <w:lsdException w:name="Light Grid Accent 4" w:semiHidden="0" w:uiPriority="62" w:unhideWhenUsed="0"/>
-    <w:lsdException w:name="Medium Shading 1 Accent 4" w:semiHidden="0" w:uiPriority="63" w:unhideWhenUsed="0"/>
-    <w:lsdException w:name="Medium Shading 2 Accent 4" w:semiHidden="0" w:uiPriority="64" w:unhideWhenUsed="0"/>
-    <w:lsdException w:name="Medium List 1 Accent 4" w:semiHidden="0" w:uiPriority="65" w:unhideWhenUsed="0"/>
-    <w:lsdException w:name="Medium List 2 Accent 4" w:semiHidden="0" w:uiPriority="66" w:unhideWhenUsed="0"/>
-    <w:lsdException w:name="Medium Grid 1 Accent 4" w:semiHidden="0" w:uiPriority="67" w:unhideWhenUsed="0"/>
-    <w:lsdException w:name="Medium Grid 2 Accent 4" w:semiHidden="0" w:uiPriority="68" w:unhideWhenUsed="0"/>
-    <w:lsdException w:name="Medium Grid 3 Accent 4" w:semiHidden="0" w:uiPriority="69" w:unhideWhenUsed="0"/>
-    <w:lsdException w:name="Dark List Accent 4" w:semiHidden="0" w:uiPriority="70" w:unhideWhenUsed="0"/>
-    <w:lsdException w:name="Colorful Shading Accent 4" w:semiHidden="0" w:uiPriority="71" w:unhideWhenUsed="0"/>
-    <w:lsdException w:name="Colorful List Accent 4" w:semiHidden="0" w:uiPriority="72" w:unhideWhenUsed="0"/>
-    <w:lsdException w:name="Colorful Grid Accent 4" w:semiHidden="0" w:uiPriority="73" w:unhideWhenUsed="0"/>
-    <w:lsdException w:name="Light Shading Accent 5" w:semiHidden="0" w:uiPriority="60" w:unhideWhenUsed="0"/>
-    <w:lsdException w:name="Light List Accent 5" w:semiHidden="0" w:uiPriority="61" w:unhideWhenUsed="0"/>
-    <w:lsdException w:name="Light Grid Accent 5" w:semiHidden="0" w:uiPriority="62" w:unhideWhenUsed="0"/>
-    <w:lsdException w:name="Medium Shading 1 Accent 5" w:semiHidden="0" w:uiPriority="63" w:unhideWhenUsed="0"/>
-    <w:lsdException w:name="Medium Shading 2 Accent 5" w:semiHidden="0" w:uiPriority="64" w:unhideWhenUsed="0"/>
-    <w:lsdException w:name="Medium List 1 Accent 5" w:semiHidden="0" w:uiPriority="65" w:unhideWhenUsed="0"/>
-    <w:lsdException w:name="Medium List 2 Accent 5" w:semiHidden="0" w:uiPriority="66" w:unhideWhenUsed="0"/>
-    <w:lsdException w:name="Medium Grid 1 Accent 5" w:semiHidden="0" w:uiPriority="67" w:unhideWhenUsed="0"/>
-    <w:lsdException w:name="Medium Grid 2 Accent 5" w:semiHidden="0" w:uiPriority="68" w:unhideWhenUsed="0"/>
-    <w:lsdException w:name="Medium Grid 3 Accent 5" w:semiHidden="0" w:uiPriority="69" w:unhideWhenUsed="0"/>
-    <w:lsdException w:name="Dark List Accent 5" w:semiHidden="0" w:uiPriority="70" w:unhideWhenUsed="0"/>
-    <w:lsdException w:name="Colorful Shading Accent 5" w:semiHidden="0" w:uiPriority="71" w:unhideWhenUsed="0"/>
-    <w:lsdException w:name="Colorful List Accent 5" w:semiHidden="0" w:uiPriority="72" w:unhideWhenUsed="0"/>
-    <w:lsdException w:name="Colorful Grid Accent 5" w:semiHidden="0" w:uiPriority="73" w:unhideWhenUsed="0"/>
-    <w:lsdException w:name="Light Shading Accent 6" w:semiHidden="0" w:uiPriority="60" w:unhideWhenUsed="0"/>
-    <w:lsdException w:name="Light List Accent 6" w:semiHidden="0" w:uiPriority="61" w:unhideWhenUsed="0"/>
-    <w:lsdException w:name="Light Grid Accent 6" w:semiHidden="0" w:uiPriority="62" w:unhideWhenUsed="0"/>
-    <w:lsdException w:name="Medium Shading 1 Accent 6" w:semiHidden="0" w:uiPriority="63" w:unhideWhenUsed="0"/>
-    <w:lsdException w:name="Medium Shading 2 Accent 6" w:semiHidden="0" w:uiPriority="64" w:unhideWhenUsed="0"/>
-    <w:lsdException w:name="Medium List 1 Accent 6" w:semiHidden="0" w:uiPriority="65" w:unhideWhenUsed="0"/>
-    <w:lsdException w:name="Medium List 2 Accent 6" w:semiHidden="0" w:uiPriority="66" w:unhideWhenUsed="0"/>
-    <w:lsdException w:name="Medium Grid 1 Accent 6" w:semiHidden="0" w:uiPriority="67" w:unhideWhenUsed="0"/>
-    <w:lsdException w:name="Medium Grid 2 Accent 6" w:semiHidden="0" w:uiPriority="68" w:unhideWhenUsed="0"/>
-    <w:lsdException w:name="Medium Grid 3 Accent 6" w:semiHidden="0" w:uiPriority="69" w:unhideWhenUsed="0"/>
-    <w:lsdException w:name="Dark List Accent 6" w:semiHidden="0" w:uiPriority="70" w:unhideWhenUsed="0"/>
-    <w:lsdException w:name="Colorful Shading Accent 6" w:semiHidden="0" w:uiPriority="71" w:unhideWhenUsed="0"/>
-    <w:lsdException w:name="Colorful List Accent 6" w:semiHidden="0" w:uiPriority="72" w:unhideWhenUsed="0"/>
-    <w:lsdException w:name="Colorful Grid Accent 6" w:semiHidden="0" w:uiPriority="73" w:unhideWhenUsed="0"/>
-    <w:lsdException w:name="Subtle Emphasis" w:semiHidden="0" w:uiPriority="19" w:unhideWhenUsed="0" w:qFormat="1"/>
-    <w:lsdException w:name="Intense Emphasis" w:semiHidden="0" w:uiPriority="21" w:unhideWhenUsed="0" w:qFormat="1"/>
-    <w:lsdException w:name="Subtle Reference" w:semiHidden="0" w:uiPriority="31" w:unhideWhenUsed="0" w:qFormat="1"/>
-    <w:lsdException w:name="Intense Reference" w:semiHidden="0" w:uiPriority="32" w:unhideWhenUsed="0" w:qFormat="1"/>
-    <w:lsdException w:name="Book Title" w:semiHidden="0" w:uiPriority="33" w:unhideWhenUsed="0" w:qFormat="1"/>
-    <w:lsdException w:name="Bibliography" w:uiPriority="37"/>
-    <w:lsdException w:name="TOC Heading" w:uiPriority="39" w:qFormat="1"/>
-  </w:latentStyles>
-  <w:style w:type="paragraph" w:default="1" w:styleId="Normal">
-    <w:name w:val="Normal"/>
-    <w:qFormat/>
-    <w:rsid w:val="009B5646"/>
-  </w:style>
-  <w:style w:type="character" w:default="1" w:styleId="DefaultParagraphFont">
-    <w:name w:val="Default Paragraph Font"/>
-    <w:uiPriority w:val="1"/>
-    <w:semiHidden/>
-    <w:unhideWhenUsed/>
-  </w:style>
-  <w:style w:type="table" w:default="1" w:styleId="TableNormal">
-    <w:name w:val="Normal Table"/>
-    <w:uiPriority w:val="99"/>
-    <w:semiHidden/>
-    <w:unhideWhenUsed/>
-    <w:tblPr>
-      <w:tblInd w:w="0" w:type="dxa"/>
-      <w:tblCellMar>
-        <w:top w:w="0" w:type="dxa"/>
-        <w:left w:w="108" w:type="dxa"/>
-        <w:bottom w:w="0" w:type="dxa"/>
-        <w:right w:w="108" w:type="dxa"/>
-      </w:tblCellMar>
-    </w:tblPr>
-  </w:style>
-  <w:style w:type="numbering" w:default="1" w:styleId="NoList">
-    <w:name w:val="No List"/>
-    <w:uiPriority w:val="99"/>
-    <w:semiHidden/>
-    <w:unhideWhenUsed/>
-  </w:style>
-  <w:style w:type="paragraph" w:styleId="BalloonText">
-    <w:name w:val="Balloon Text"/>
-    <w:basedOn w:val="Normal"/>
-    <w:link w:val="BalloonTextChar"/>
-    <w:uiPriority w:val="99"/>
-    <w:semiHidden/>
-    <w:unhideWhenUsed/>
-    <w:rsid w:val="00A16041"/>
-    <w:pPr>
-      <w:spacing w:after="0" w:line="240" w:lineRule="auto"/>
-    </w:pPr>
-    <w:rPr>
-      <w:rFonts w:ascii="Tahoma" w:hAnsi="Tahoma" w:cs="Tahoma"/>
-      <w:sz w:val="16"/>
-      <w:szCs w:val="16"/>
-    </w:rPr>
-  </w:style>
-  <w:style w:type="character" w:customStyle="1" w:styleId="BalloonTextChar">
-    <w:name w:val="Balloon Text Char"/>
-    <w:basedOn w:val="DefaultParagraphFont"/>
-    <w:link w:val="BalloonText"/>
-    <w:uiPriority w:val="99"/>
-    <w:semiHidden/>
-    <w:rsid w:val="00A16041"/>
-    <w:rPr>
-      <w:rFonts w:ascii="Tahoma" w:hAnsi="Tahoma" w:cs="Tahoma"/>
-      <w:sz w:val="16"/>
-      <w:szCs w:val="16"/>
-    </w:rPr>
-  </w:style>
-  <w:style w:type="table" w:styleId="TableGrid">
-    <w:name w:val="Table Grid"/>
-    <w:basedOn w:val="TableNormal"/>
-    <w:uiPriority w:val="59"/>
-    <w:rsid w:val="00F32C83"/>
-    <w:pPr>
-      <w:spacing w:after="0" w:line="240" w:lineRule="auto"/>
-    </w:pPr>
-    <w:tblPr>
-      <w:tblBorders>
-        <w:top w:val="single" w:sz="4" w:space="0" w:color="auto"/>
-        <w:left w:val="single" w:sz="4" w:space="0" w:color="auto"/>
-        <w:bottom w:val="single" w:sz="4" w:space="0" w:color="auto"/>
-        <w:right w:val="single" w:sz="4" w:space="0" w:color="auto"/>
-        <w:insideH w:val="single" w:sz="4" w:space="0" w:color="auto"/>
-        <w:insideV w:val="single" w:sz="4" w:space="0" w:color="auto"/>
-      </w:tblBorders>
-    </w:tblPr>
-  </w:style>
-  <w:style w:type="paragraph" w:styleId="Header">
-    <w:name w:val="header"/>
-    <w:basedOn w:val="Normal"/>
-    <w:link w:val="HeaderChar"/>
-    <w:uiPriority w:val="99"/>
-    <w:unhideWhenUsed/>
-    <w:rsid w:val="00F63837"/>
-    <w:pPr>
-      <w:tabs>
-        <w:tab w:val="center" w:pos="4680"/>
-        <w:tab w:val="right" w:pos="9360"/>
-      </w:tabs>
-      <w:spacing w:after="0" w:line="240" w:lineRule="auto"/>
-    </w:pPr>
-  </w:style>
-  <w:style w:type="character" w:customStyle="1" w:styleId="HeaderChar">
-    <w:name w:val="Header Char"/>
-    <w:basedOn w:val="DefaultParagraphFont"/>
-    <w:link w:val="Header"/>
-    <w:uiPriority w:val="99"/>
-    <w:rsid w:val="00F63837"/>
-  </w:style>
-  <w:style w:type="paragraph" w:styleId="Footer">
-    <w:name w:val="footer"/>
-    <w:basedOn w:val="Normal"/>
-    <w:link w:val="FooterChar"/>
-    <w:uiPriority w:val="99"/>
-    <w:unhideWhenUsed/>
-    <w:rsid w:val="00F63837"/>
-    <w:pPr>
-      <w:tabs>
-        <w:tab w:val="center" w:pos="4680"/>
-        <w:tab w:val="right" w:pos="9360"/>
-      </w:tabs>
-      <w:spacing w:after="0" w:line="240" w:lineRule="auto"/>
-    </w:pPr>
-  </w:style>
-  <w:style w:type="character" w:customStyle="1" w:styleId="FooterChar">
-    <w:name w:val="Footer Char"/>
-    <w:basedOn w:val="DefaultParagraphFont"/>
-    <w:link w:val="Footer"/>
-    <w:uiPriority w:val="99"/>
-    <w:rsid w:val="00F63837"/>
-  </w:style>
-</w:styles>
-</file>
-
-<file path=word/stylesWithEffects.xml><?xml version="1.0" encoding="utf-8"?>
-<w:styles xmlns:wpc="http://schemas.microsoft.com/office/word/2010/wordprocessingCanvas" xmlns:mc="http://schemas.openxmlformats.org/markup-compatibility/2006" xmlns:o="urn:schemas-microsoft-com:office:office" xmlns:r="http://schemas.openxmlformats.org/officeDocument/2006/relationships" xmlns:m="http://schemas.openxmlformats.org/officeDocument/2006/math" xmlns:v="urn:schemas-microsoft-com:vml" xmlns:wp14="http://schemas.microsoft.com/office/word/2010/wordprocessingDrawing" xmlns:wp="http://schemas.openxmlformats.org/drawingml/2006/wordprocessingDrawing" xmlns:w10="urn:schemas-microsoft-com:office:word" xmlns:w="http://schemas.openxmlformats.org/wordprocessingml/2006/main" xmlns:w14="http://schemas.microsoft.com/office/word/2010/wordml" xmlns:wpg="http://schemas.microsoft.com/office/word/2010/wordprocessingGroup" xmlns:wpi="http://schemas.microsoft.com/office/word/2010/wordprocessingInk" xmlns:wne="http://schemas.microsoft.com/office/word/2006/wordml" xmlns:wps="http://schemas.microsoft.com/office/word/2010/wordprocessingShape" mc:Ignorable="w14 wp14">
-  <w:docDefaults>
-    <w:rPrDefault>
-      <w:rPr>
-        <w:rFonts w:asciiTheme="minorHAnsi" w:eastAsiaTheme="minorHAnsi" w:hAnsiTheme="minorHAnsi" w:cstheme="minorBidi"/>
-        <w:sz w:val="22"/>
-        <w:szCs w:val="22"/>
-        <w:lang w:val="en-US" w:eastAsia="en-US" w:bidi="ar-SA"/>
-      </w:rPr>
-    </w:rPrDefault>
-    <w:pPrDefault>
-      <w:pPr>
-        <w:spacing w:after="200" w:line="276" w:lineRule="auto"/>
-      </w:pPr>
-    </w:pPrDefault>
-  </w:docDefaults>
-  <w:latentStyles w:defLockedState="0" w:defUIPriority="99" w:defSemiHidden="1" w:defUnhideWhenUsed="1" w:defQFormat="0" w:count="267">
-    <w:lsdException w:name="Normal" w:semiHidden="0" w:uiPriority="0" w:unhideWhenUsed="0" w:qFormat="1"/>
-    <w:lsdException w:name="heading 1" w:semiHidden="0" w:uiPriority="9" w:unhideWhenUsed="0" w:qFormat="1"/>
-    <w:lsdException w:name="heading 2" w:uiPriority="9" w:qFormat="1"/>
-    <w:lsdException w:name="heading 3" w:uiPriority="9" w:qFormat="1"/>
-    <w:lsdException w:name="heading 4" w:uiPriority="9" w:qFormat="1"/>
-    <w:lsdException w:name="heading 5" w:uiPriority="9" w:qFormat="1"/>
-    <w:lsdException w:name="heading 6" w:uiPriority="9" w:qFormat="1"/>
-    <w:lsdException w:name="heading 7" w:uiPriority="9" w:qFormat="1"/>
-    <w:lsdException w:name="heading 8" w:uiPriority="9" w:qFormat="1"/>
-    <w:lsdException w:name="heading 9" w:uiPriority="9" w:qFormat="1"/>
-    <w:lsdException w:name="toc 1" w:uiPriority="39"/>
-    <w:lsdException w:name="toc 2" w:uiPriority="39"/>
-    <w:lsdException w:name="toc 3" w:uiPriority="39"/>
-    <w:lsdException w:name="toc 4" w:uiPriority="39"/>
-    <w:lsdException w:name="toc 5" w:uiPriority="39"/>
-    <w:lsdException w:name="toc 6" w:uiPriority="39"/>
-    <w:lsdException w:name="toc 7" w:uiPriority="39"/>
-    <w:lsdException w:name="toc 8" w:uiPriority="39"/>
-    <w:lsdException w:name="toc 9" w:uiPriority="39"/>
-    <w:lsdException w:name="caption" w:uiPriority="35" w:qFormat="1"/>
-    <w:lsdException w:name="Title" w:semiHidden="0" w:uiPriority="10" w:unhideWhenUsed="0" w:qFormat="1"/>
-    <w:lsdException w:name="Default Paragraph Font" w:uiPriority="1"/>
-    <w:lsdException w:name="Subtitle" w:semiHidden="0" w:uiPriority="11" w:unhideWhenUsed="0" w:qFormat="1"/>
-    <w:lsdException w:name="Strong" w:semiHidden="0" w:uiPriority="22" w:unhideWhenUsed="0" w:qFormat="1"/>
-    <w:lsdException w:name="Emphasis" w:semiHidden="0" w:uiPriority="20" w:unhideWhenUsed="0" w:qFormat="1"/>
-    <w:lsdException w:name="Table Grid" w:semiHidden="0" w:uiPriority="59" w:unhideWhenUsed="0"/>
-    <w:lsdException w:name="Placeholder Text" w:unhideWhenUsed="0"/>
-    <w:lsdException w:name="No Spacing" w:semiHidden="0" w:uiPriority="1" w:unhideWhenUsed="0" w:qFormat="1"/>
-    <w:lsdException w:name="Light Shading" w:semiHidden="0" w:uiPriority="60" w:unhideWhenUsed="0"/>
-    <w:lsdException w:name="Light List" w:semiHidden="0" w:uiPriority="61" w:unhideWhenUsed="0"/>
-    <w:lsdException w:name="Light Grid" w:semiHidden="0" w:uiPriority="62" w:unhideWhenUsed="0"/>
-    <w:lsdException w:name="Medium Shading 1" w:semiHidden="0" w:uiPriority="63" w:unhideWhenUsed="0"/>
-    <w:lsdException w:name="Medium Shading 2" w:semiHidden="0" w:uiPriority="64" w:unhideWhenUsed="0"/>
-    <w:lsdException w:name="Medium List 1" w:semiHidden="0" w:uiPriority="65" w:unhideWhenUsed="0"/>
-    <w:lsdException w:name="Medium List 2" w:semiHidden="0" w:uiPriority="66" w:unhideWhenUsed="0"/>
-    <w:lsdException w:name="Medium Grid 1" w:semiHidden="0" w:uiPriority="67" w:unhideWhenUsed="0"/>
-    <w:lsdException w:name="Medium Grid 2" w:semiHidden="0" w:uiPriority="68" w:unhideWhenUsed="0"/>
-    <w:lsdException w:name="Medium Grid 3" w:semiHidden="0" w:uiPriority="69" w:unhideWhenUsed="0"/>
-    <w:lsdException w:name="Dark List" w:semiHidden="0" w:uiPriority="70" w:unhideWhenUsed="0"/>
-    <w:lsdException w:name="Colorful Shading" w:semiHidden="0" w:uiPriority="71" w:unhideWhenUsed="0"/>
-    <w:lsdException w:name="Colorful List" w:semiHidden="0" w:uiPriority="72" w:unhideWhenUsed="0"/>
-    <w:lsdException w:name="Colorful Grid" w:semiHidden="0" w:uiPriority="73" w:unhideWhenUsed="0"/>
-    <w:lsdException w:name="Light Shading Accent 1" w:semiHidden="0" w:uiPriority="60" w:unhideWhenUsed="0"/>
-    <w:lsdException w:name="Light List Accent 1" w:semiHidden="0" w:uiPriority="61" w:unhideWhenUsed="0"/>
-    <w:lsdException w:name="Light Grid Accent 1" w:semiHidden="0" w:uiPriority="62" w:unhideWhenUsed="0"/>
-    <w:lsdException w:name="Medium Shading 1 Accent 1" w:semiHidden="0" w:uiPriority="63" w:unhideWhenUsed="0"/>
-    <w:lsdException w:name="Medium Shading 2 Accent 1" w:semiHidden="0" w:uiPriority="64" w:unhideWhenUsed="0"/>
-    <w:lsdException w:name="Medium List 1 Accent 1" w:semiHidden="0" w:uiPriority="65" w:unhideWhenUsed="0"/>
-    <w:lsdException w:name="Revision" w:unhideWhenUsed="0"/>
-    <w:lsdException w:name="List Paragraph" w:semiHidden="0" w:uiPriority="34" w:unhideWhenUsed="0" w:qFormat="1"/>
-    <w:lsdException w:name="Quote" w:semiHidden="0" w:uiPriority="29" w:unhideWhenUsed="0" w:qFormat="1"/>
-    <w:lsdException w:name="Intense Quote" w:semiHidden="0" w:uiPriority="30" w:unhideWhenUsed="0" w:qFormat="1"/>
-    <w:lsdException w:name="Medium List 2 Accent 1" w:semiHidden="0" w:uiPriority="66" w:unhideWhenUsed="0"/>
-    <w:lsdException w:name="Medium Grid 1 Accent 1" w:semiHidden="0" w:uiPriority="67" w:unhideWhenUsed="0"/>
-    <w:lsdException w:name="Medium Grid 2 Accent 1" w:semiHidden="0" w:uiPriority="68" w:unhideWhenUsed="0"/>
-    <w:lsdException w:name="Medium Grid 3 Accent 1" w:semiHidden="0" w:uiPriority="69" w:unhideWhenUsed="0"/>
-    <w:lsdException w:name="Dark List Accent 1" w:semiHidden="0" w:uiPriority="70" w:unhideWhenUsed="0"/>
-    <w:lsdException w:name="Colorful Shading Accent 1" w:semiHidden="0" w:uiPriority="71" w:unhideWhenUsed="0"/>
-    <w:lsdException w:name="Colorful List Accent 1" w:semiHidden="0" w:uiPriority="72" w:unhideWhenUsed="0"/>
-    <w:lsdException w:name="Colorful Grid Accent 1" w:semiHidden="0" w:uiPriority="73" w:unhideWhenUsed="0"/>
-    <w:lsdException w:name="Light Shading Accent 2" w:semiHidden="0" w:uiPriority="60" w:unhideWhenUsed="0"/>
-    <w:lsdException w:name="Light List Accent 2" w:semiHidden="0" w:uiPriority="61" w:unhideWhenUsed="0"/>
-    <w:lsdException w:name="Light Grid Accent 2" w:semiHidden="0" w:uiPriority="62" w:unhideWhenUsed="0"/>
-    <w:lsdException w:name="Medium Shading 1 Accent 2" w:semiHidden="0" w:uiPriority="63" w:unhideWhenUsed="0"/>
-    <w:lsdException w:name="Medium Shading 2 Accent 2" w:semiHidden="0" w:uiPriority="64" w:unhideWhenUsed="0"/>
-    <w:lsdException w:name="Medium List 1 Accent 2" w:semiHidden="0" w:uiPriority="65" w:unhideWhenUsed="0"/>
-    <w:lsdException w:name="Medium List 2 Accent 2" w:semiHidden="0" w:uiPriority="66" w:unhideWhenUsed="0"/>
-    <w:lsdException w:name="Medium Grid 1 Accent 2" w:semiHidden="0" w:uiPriority="67" w:unhideWhenUsed="0"/>
-    <w:lsdException w:name="Medium Grid 2 Accent 2" w:semiHidden="0" w:uiPriority="68" w:unhideWhenUsed="0"/>
-    <w:lsdException w:name="Medium Grid 3 Accent 2" w:semiHidden="0" w:uiPriority="69" w:unhideWhenUsed="0"/>
-    <w:lsdException w:name="Dark List Accent 2" w:semiHidden="0" w:uiPriority="70" w:unhideWhenUsed="0"/>
-    <w:lsdException w:name="Colorful Shading Accent 2" w:semiHidden="0" w:uiPriority="71" w:unhideWhenUsed="0"/>
-    <w:lsdException w:name="Colorful List Accent 2" w:semiHidden="0" w:uiPriority="72" w:unhideWhenUsed="0"/>
-    <w:lsdException w:name="Colorful Grid Accent 2" w:semiHidden="0" w:uiPriority="73" w:unhideWhenUsed="0"/>
-    <w:lsdException w:name="Light Shading Accent 3" w:semiHidden="0" w:uiPriority="60" w:unhideWhenUsed="0"/>
-    <w:lsdException w:name="Light List Accent 3" w:semiHidden="0" w:uiPriority="61" w:unhideWhenUsed="0"/>
-    <w:lsdException w:name="Light Grid Accent 3" w:semiHidden="0" w:uiPriority="62" w:unhideWhenUsed="0"/>
-    <w:lsdException w:name="Medium Shading 1 Accent 3" w:semiHidden="0" w:uiPriority="63" w:unhideWhenUsed="0"/>
-    <w:lsdException w:name="Medium Shading 2 Accent 3" w:semiHidden="0" w:uiPriority="64" w:unhideWhenUsed="0"/>
-    <w:lsdException w:name="Medium List 1 Accent 3" w:semiHidden="0" w:uiPriority="65" w:unhideWhenUsed="0"/>
-    <w:lsdException w:name="Medium List 2 Accent 3" w:semiHidden="0" w:uiPriority="66" w:unhideWhenUsed="0"/>
-    <w:lsdException w:name="Medium Grid 1 Accent 3" w:semiHidden="0" w:uiPriority="67" w:unhideWhenUsed="0"/>
-    <w:lsdException w:name="Medium Grid 2 Accent 3" w:semiHidden="0" w:uiPriority="68" w:unhideWhenUsed="0"/>
-    <w:lsdException w:name="Medium Grid 3 Accent 3" w:semiHidden="0" w:uiPriority="69" w:unhideWhenUsed="0"/>
-    <w:lsdException w:name="Dark List Accent 3" w:semiHidden="0" w:uiPriority="70" w:unhideWhenUsed="0"/>
-    <w:lsdException w:name="Colorful Shading Accent 3" w:semiHidden="0" w:uiPriority="71" w:unhideWhenUsed="0"/>
-    <w:lsdException w:name="Colorful List Accent 3" w:semiHidden="0" w:uiPriority="72" w:unhideWhenUsed="0"/>
-    <w:lsdException w:name="Colorful Grid Accent 3" w:semiHidden="0" w:uiPriority="73" w:unhideWhenUsed="0"/>
-    <w:lsdException w:name="Light Shading Accent 4" w:semiHidden="0" w:uiPriority="60" w:unhideWhenUsed="0"/>
-    <w:lsdException w:name="Light List Accent 4" w:semiHidden="0" w:uiPriority="61" w:unhideWhenUsed="0"/>
-    <w:lsdException w:name="Light Grid Accent 4" w:semiHidden="0" w:uiPriority="62" w:unhideWhenUsed="0"/>
-    <w:lsdException w:name="Medium Shading 1 Accent 4" w:semiHidden="0" w:uiPriority="63" w:unhideWhenUsed="0"/>
-    <w:lsdException w:name="Medium Shading 2 Accent 4" w:semiHidden="0" w:uiPriority="64" w:unhideWhenUsed="0"/>
-    <w:lsdException w:name="Medium List 1 Accent 4" w:semiHidden="0" w:uiPriority="65" w:unhideWhenUsed="0"/>
-    <w:lsdException w:name="Medium List 2 Accent 4" w:semiHidden="0" w:uiPriority="66" w:unhideWhenUsed="0"/>
-    <w:lsdException w:name="Medium Grid 1 Accent 4" w:semiHidden="0" w:uiPriority="67" w:unhideWhenUsed="0"/>
-    <w:lsdException w:name="Medium Grid 2 Accent 4" w:semiHidden="0" w:uiPriority="68" w:unhideWhenUsed="0"/>
-    <w:lsdException w:name="Medium Grid 3 Accent 4" w:semiHidden="0" w:uiPriority="69" w:unhideWhenUsed="0"/>
-    <w:lsdException w:name="Dark List Accent 4" w:semiHidden="0" w:uiPriority="70" w:unhideWhenUsed="0"/>
-    <w:lsdException w:name="Colorful Shading Accent 4" w:semiHidden="0" w:uiPriority="71" w:unhideWhenUsed="0"/>
-    <w:lsdException w:name="Colorful List Accent 4" w:semiHidden="0" w:uiPriority="72" w:unhideWhenUsed="0"/>
-    <w:lsdException w:name="Colorful Grid Accent 4" w:semiHidden="0" w:uiPriority="73" w:unhideWhenUsed="0"/>
-    <w:lsdException w:name="Light Shading Accent 5" w:semiHidden="0" w:uiPriority="60" w:unhideWhenUsed="0"/>
-    <w:lsdException w:name="Light List Accent 5" w:semiHidden="0" w:uiPriority="61" w:unhideWhenUsed="0"/>
-    <w:lsdException w:name="Light Grid Accent 5" w:semiHidden="0" w:uiPriority="62" w:unhideWhenUsed="0"/>
-    <w:lsdException w:name="Medium Shading 1 Accent 5" w:semiHidden="0" w:uiPriority="63" w:unhideWhenUsed="0"/>
-    <w:lsdException w:name="Medium Shading 2 Accent 5" w:semiHidden="0" w:uiPriority="64" w:unhideWhenUsed="0"/>
-    <w:lsdException w:name="Medium List 1 Accent 5" w:semiHidden="0" w:uiPriority="65" w:unhideWhenUsed="0"/>
-    <w:lsdException w:name="Medium List 2 Accent 5" w:semiHidden="0" w:uiPriority="66" w:unhideWhenUsed="0"/>
-    <w:lsdException w:name="Medium Grid 1 Accent 5" w:semiHidden="0" w:uiPriority="67" w:unhideWhenUsed="0"/>
-    <w:lsdException w:name="Medium Grid 2 Accent 5" w:semiHidden="0" w:uiPriority="68" w:unhideWhenUsed="0"/>
-    <w:lsdException w:name="Medium Grid 3 Accent 5" w:semiHidden="0" w:uiPriority="69" w:unhideWhenUsed="0"/>
-    <w:lsdException w:name="Dark List Accent 5" w:semiHidden="0" w:uiPriority="70" w:unhideWhenUsed="0"/>
-    <w:lsdException w:name="Colorful Shading Accent 5" w:semiHidden="0" w:uiPriority="71" w:unhideWhenUsed="0"/>
-    <w:lsdException w:name="Colorful List Accent 5" w:semiHidden="0" w:uiPriority="72" w:unhideWhenUsed="0"/>
-    <w:lsdException w:name="Colorful Grid Accent 5" w:semiHidden="0" w:uiPriority="73" w:unhideWhenUsed="0"/>
-    <w:lsdException w:name="Light Shading Accent 6" w:semiHidden="0" w:uiPriority="60" w:unhideWhenUsed="0"/>
-    <w:lsdException w:name="Light List Accent 6" w:semiHidden="0" w:uiPriority="61" w:unhideWhenUsed="0"/>
-    <w:lsdException w:name="Light Grid Accent 6" w:semiHidden="0" w:uiPriority="62" w:unhideWhenUsed="0"/>
-    <w:lsdException w:name="Medium Shading 1 Accent 6" w:semiHidden="0" w:uiPriority="63" w:unhideWhenUsed="0"/>
-    <w:lsdException w:name="Medium Shading 2 Accent 6" w:semiHidden="0" w:uiPriority="64" w:unhideWhenUsed="0"/>
-    <w:lsdException w:name="Medium List 1 Accent 6" w:semiHidden="0" w:uiPriority="65" w:unhideWhenUsed="0"/>
-    <w:lsdException w:name="Medium List 2 Accent 6" w:semiHidden="0" w:uiPriority="66" w:unhideWhenUsed="0"/>
-    <w:lsdException w:name="Medium Grid 1 Accent 6" w:semiHidden="0" w:uiPriority="67" w:unhideWhenUsed="0"/>
-    <w:lsdException w:name="Medium Grid 2 Accent 6" w:semiHidden="0" w:uiPriority="68" w:unhideWhenUsed="0"/>
-    <w:lsdException w:name="Medium Grid 3 Accent 6" w:semiHidden="0" w:uiPriority="69" w:unhideWhenUsed="0"/>
-    <w:lsdException w:name="Dark List Accent 6" w:semiHidden="0" w:uiPriority="70" w:unhideWhenUsed="0"/>
-    <w:lsdException w:name="Colorful Shading Accent 6" w:semiHidden="0" w:uiPriority="71" w:unhideWhenUsed="0"/>
-    <w:lsdException w:name="Colorful List Accent 6" w:semiHidden="0" w:uiPriority="72" w:unhideWhenUsed="0"/>
-    <w:lsdException w:name="Colorful Grid Accent 6" w:semiHidden="0" w:uiPriority="73" w:unhideWhenUsed="0"/>
-    <w:lsdException w:name="Subtle Emphasis" w:semiHidden="0" w:uiPriority="19" w:unhideWhenUsed="0" w:qFormat="1"/>
-    <w:lsdException w:name="Intense Emphasis" w:semiHidden="0" w:uiPriority="21" w:unhideWhenUsed="0" w:qFormat="1"/>
-    <w:lsdException w:name="Subtle Reference" w:semiHidden="0" w:uiPriority="31" w:unhideWhenUsed="0" w:qFormat="1"/>
-    <w:lsdException w:name="Intense Reference" w:semiHidden="0" w:uiPriority="32" w:unhideWhenUsed="0" w:qFormat="1"/>
-    <w:lsdException w:name="Book Title" w:semiHidden="0" w:uiPriority="33" w:unhideWhenUsed="0" w:qFormat="1"/>
-    <w:lsdException w:name="Bibliography" w:uiPriority="37"/>
-    <w:lsdException w:name="TOC Heading" w:uiPriority="39" w:qFormat="1"/>
+  <w:latentStyles w:defLockedState="0" w:defUIPriority="99" w:defSemiHidden="0" w:defUnhideWhenUsed="0" w:defQFormat="0" w:count="371">
+    <w:lsdException w:name="Normal" w:uiPriority="0" w:qFormat="1"/>
+    <w:lsdException w:name="heading 1" w:uiPriority="9" w:qFormat="1"/>
+    <w:lsdException w:name="heading 2" w:semiHidden="1" w:uiPriority="9" w:unhideWhenUsed="1" w:qFormat="1"/>
+    <w:lsdException w:name="heading 3" w:semiHidden="1" w:uiPriority="9" w:unhideWhenUsed="1" w:qFormat="1"/>
+    <w:lsdException w:name="heading 4" w:semiHidden="1" w:uiPriority="9" w:unhideWhenUsed="1" w:qFormat="1"/>
+    <w:lsdException w:name="heading 5" w:semiHidden="1" w:uiPriority="9" w:unhideWhenUsed="1" w:qFormat="1"/>
+    <w:lsdException w:name="heading 6" w:semiHidden="1" w:uiPriority="9" w:unhideWhenUsed="1" w:qFormat="1"/>
+    <w:lsdException w:name="heading 7" w:semiHidden="1" w:uiPriority="9" w:unhideWhenUsed="1" w:qFormat="1"/>
+    <w:lsdException w:name="heading 8" w:semiHidden="1" w:uiPriority="9" w:unhideWhenUsed="1" w:qFormat="1"/>
+    <w:lsdException w:name="heading 9" w:semiHidden="1" w:uiPriority="9" w:unhideWhenUsed="1" w:qFormat="1"/>
+    <w:lsdException w:name="index 1" w:semiHidden="1" w:unhideWhenUsed="1"/>
+    <w:lsdException w:name="index 2" w:semiHidden="1" w:unhideWhenUsed="1"/>
+    <w:lsdException w:name="index 3" w:semiHidden="1" w:unhideWhenUsed="1"/>
+    <w:lsdException w:name="index 4" w:semiHidden="1" w:unhideWhenUsed="1"/>
+    <w:lsdException w:name="index 5" w:semiHidden="1" w:unhideWhenUsed="1"/>
+    <w:lsdException w:name="index 6" w:semiHidden="1" w:unhideWhenUsed="1"/>
+    <w:lsdException w:name="index 7" w:semiHidden="1" w:unhideWhenUsed="1"/>
+    <w:lsdException w:name="index 8" w:semiHidden="1" w:unhideWhenUsed="1"/>
+    <w:lsdException w:name="index 9" w:semiHidden="1" w:unhideWhenUsed="1"/>
+    <w:lsdException w:name="toc 1" w:semiHidden="1" w:uiPriority="39" w:unhideWhenUsed="1"/>
+    <w:lsdException w:name="toc 2" w:semiHidden="1" w:uiPriority="39" w:unhideWhenUsed="1"/>
+    <w:lsdException w:name="toc 3" w:semiHidden="1" w:uiPriority="39" w:unhideWhenUsed="1"/>
+    <w:lsdException w:name="toc 4" w:semiHidden="1" w:uiPriority="39" w:unhideWhenUsed="1"/>
+    <w:lsdException w:name="toc 5" w:semiHidden="1" w:uiPriority="39" w:unhideWhenUsed="1"/>
+    <w:lsdException w:name="toc 6" w:semiHidden="1" w:uiPriority="39" w:unhideWhenUsed="1"/>
+    <w:lsdException w:name="toc 7" w:semiHidden="1" w:uiPriority="39" w:unhideWhenUsed="1"/>
+    <w:lsdException w:name="toc 8" w:semiHidden="1" w:uiPriority="39" w:unhideWhenUsed="1"/>
+    <w:lsdException w:name="toc 9" w:semiHidden="1" w:uiPriority="39" w:unhideWhenUsed="1"/>
+    <w:lsdException w:name="Normal Indent" w:semiHidden="1" w:unhideWhenUsed="1"/>
+    <w:lsdException w:name="footnote text" w:semiHidden="1" w:unhideWhenUsed="1"/>
+    <w:lsdException w:name="annotation text" w:semiHidden="1" w:unhideWhenUsed="1"/>
+    <w:lsdException w:name="header" w:semiHidden="1" w:unhideWhenUsed="1"/>
+    <w:lsdException w:name="footer" w:semiHidden="1" w:unhideWhenUsed="1"/>
+    <w:lsdException w:name="index heading" w:semiHidden="1" w:unhideWhenUsed="1"/>
+    <w:lsdException w:name="caption" w:semiHidden="1" w:uiPriority="35" w:unhideWhenUsed="1" w:qFormat="1"/>
+    <w:lsdException w:name="table of figures" w:semiHidden="1" w:unhideWhenUsed="1"/>
+    <w:lsdException w:name="envelope address" w:semiHidden="1" w:unhideWhenUsed="1"/>
+    <w:lsdException w:name="envelope return" w:semiHidden="1" w:unhideWhenUsed="1"/>
+    <w:lsdException w:name="footnote reference" w:semiHidden="1" w:unhideWhenUsed="1"/>
+    <w:lsdException w:name="annotation reference" w:semiHidden="1" w:unhideWhenUsed="1"/>
+    <w:lsdException w:name="line number" w:semiHidden="1" w:unhideWhenUsed="1"/>
+    <w:lsdException w:name="page number" w:semiHidden="1" w:unhideWhenUsed="1"/>
+    <w:lsdException w:name="endnote reference" w:semiHidden="1" w:unhideWhenUsed="1"/>
+    <w:lsdException w:name="endnote text" w:semiHidden="1" w:unhideWhenUsed="1"/>
+    <w:lsdException w:name="table of authorities" w:semiHidden="1" w:unhideWhenUsed="1"/>
+    <w:lsdException w:name="macro" w:semiHidden="1" w:unhideWhenUsed="1"/>
+    <w:lsdException w:name="toa heading" w:semiHidden="1" w:unhideWhenUsed="1"/>
+    <w:lsdException w:name="List" w:semiHidden="1" w:unhideWhenUsed="1"/>
+    <w:lsdException w:name="List Bullet" w:semiHidden="1" w:unhideWhenUsed="1"/>
+    <w:lsdException w:name="List Number" w:semiHidden="1" w:unhideWhenUsed="1"/>
+    <w:lsdException w:name="List 2" w:semiHidden="1" w:unhideWhenUsed="1"/>
+    <w:lsdException w:name="List 3" w:semiHidden="1" w:unhideWhenUsed="1"/>
+    <w:lsdException w:name="List 4" w:semiHidden="1" w:unhideWhenUsed="1"/>
+    <w:lsdException w:name="List 5" w:semiHidden="1" w:unhideWhenUsed="1"/>
+    <w:lsdException w:name="List Bullet 2" w:semiHidden="1" w:unhideWhenUsed="1"/>
+    <w:lsdException w:name="List Bullet 3" w:semiHidden="1" w:unhideWhenUsed="1"/>
+    <w:lsdException w:name="List Bullet 4" w:semiHidden="1" w:unhideWhenUsed="1"/>
+    <w:lsdException w:name="List Bullet 5" w:semiHidden="1" w:unhideWhenUsed="1"/>
+    <w:lsdException w:name="List Number 2" w:semiHidden="1" w:unhideWhenUsed="1"/>
+    <w:lsdException w:name="List Number 3" w:semiHidden="1" w:unhideWhenUsed="1"/>
+    <w:lsdException w:name="List Number 4" w:semiHidden="1" w:unhideWhenUsed="1"/>
+    <w:lsdException w:name="List Number 5" w:semiHidden="1" w:unhideWhenUsed="1"/>
+    <w:lsdException w:name="Title" w:uiPriority="10" w:qFormat="1"/>
+    <w:lsdException w:name="Closing" w:semiHidden="1" w:unhideWhenUsed="1"/>
+    <w:lsdException w:name="Signature" w:semiHidden="1" w:unhideWhenUsed="1"/>
+    <w:lsdException w:name="Default Paragraph Font" w:semiHidden="1" w:uiPriority="1" w:unhideWhenUsed="1"/>
+    <w:lsdException w:name="Body Text" w:semiHidden="1" w:unhideWhenUsed="1"/>
+    <w:lsdException w:name="Body Text Indent" w:semiHidden="1" w:unhideWhenUsed="1"/>
+    <w:lsdException w:name="List Continue" w:semiHidden="1" w:unhideWhenUsed="1"/>
+    <w:lsdException w:name="List Continue 2" w:semiHidden="1" w:unhideWhenUsed="1"/>
+    <w:lsdException w:name="List Continue 3" w:semiHidden="1" w:unhideWhenUsed="1"/>
+    <w:lsdException w:name="List Continue 4" w:semiHidden="1" w:unhideWhenUsed="1"/>
+    <w:lsdException w:name="List Continue 5" w:semiHidden="1" w:unhideWhenUsed="1"/>
+    <w:lsdException w:name="Message Header" w:semiHidden="1" w:unhideWhenUsed="1"/>
+    <w:lsdException w:name="Subtitle" w:uiPriority="11" w:qFormat="1"/>
+    <w:lsdException w:name="Salutation" w:semiHidden="1" w:unhideWhenUsed="1"/>
+    <w:lsdException w:name="Date" w:semiHidden="1" w:unhideWhenUsed="1"/>
+    <w:lsdException w:name="Body Text First Indent" w:semiHidden="1" w:unhideWhenUsed="1"/>
+    <w:lsdException w:name="Body Text First Indent 2" w:semiHidden="1" w:unhideWhenUsed="1"/>
+    <w:lsdException w:name="Note Heading" w:semiHidden="1" w:unhideWhenUsed="1"/>
+    <w:lsdException w:name="Body Text 2" w:semiHidden="1" w:unhideWhenUsed="1"/>
+    <w:lsdException w:name="Body Text 3" w:semiHidden="1" w:unhideWhenUsed="1"/>
+    <w:lsdException w:name="Body Text Indent 2" w:semiHidden="1" w:unhideWhenUsed="1"/>
+    <w:lsdException w:name="Body Text Indent 3" w:semiHidden="1" w:unhideWhenUsed="1"/>
+    <w:lsdException w:name="Block Text" w:semiHidden="1" w:unhideWhenUsed="1"/>
+    <w:lsdException w:name="Hyperlink" w:semiHidden="1" w:unhideWhenUsed="1"/>
+    <w:lsdException w:name="FollowedHyperlink" w:semiHidden="1" w:unhideWhenUsed="1"/>
+    <w:lsdException w:name="Strong" w:uiPriority="22" w:qFormat="1"/>
+    <w:lsdException w:name="Emphasis" w:uiPriority="20" w:qFormat="1"/>
+    <w:lsdException w:name="Document Map" w:semiHidden="1" w:unhideWhenUsed="1"/>
+    <w:lsdException w:name="Plain Text" w:semiHidden="1" w:unhideWhenUsed="1"/>
+    <w:lsdException w:name="E-mail Signature" w:semiHidden="1" w:unhideWhenUsed="1"/>
+    <w:lsdException w:name="HTML Top of Form" w:semiHidden="1" w:unhideWhenUsed="1"/>
+    <w:lsdException w:name="HTML Bottom of Form" w:semiHidden="1" w:unhideWhenUsed="1"/>
+    <w:lsdException w:name="Normal (Web)" w:semiHidden="1" w:unhideWhenUsed="1"/>
+    <w:lsdException w:name="HTML Acronym" w:semiHidden="1" w:unhideWhenUsed="1"/>
+    <w:lsdException w:name="HTML Address" w:semiHidden="1" w:unhideWhenUsed="1"/>
+    <w:lsdException w:name="HTML Cite" w:semiHidden="1" w:unhideWhenUsed="1"/>
+    <w:lsdException w:name="HTML Code" w:semiHidden="1" w:unhideWhenUsed="1"/>
+    <w:lsdException w:name="HTML Definition" w:semiHidden="1" w:unhideWhenUsed="1"/>
+    <w:lsdException w:name="HTML Keyboard" w:semiHidden="1" w:unhideWhenUsed="1"/>
+    <w:lsdException w:name="HTML Preformatted" w:semiHidden="1" w:unhideWhenUsed="1"/>
+    <w:lsdException w:name="HTML Sample" w:semiHidden="1" w:unhideWhenUsed="1"/>
+    <w:lsdException w:name="HTML Typewriter" w:semiHidden="1" w:unhideWhenUsed="1"/>
+    <w:lsdException w:name="HTML Variable" w:semiHidden="1" w:unhideWhenUsed="1"/>
+    <w:lsdException w:name="Normal Table" w:semiHidden="1" w:unhideWhenUsed="1"/>
+    <w:lsdException w:name="annotation subject" w:semiHidden="1" w:unhideWhenUsed="1"/>
+    <w:lsdException w:name="No List" w:semiHidden="1" w:unhideWhenUsed="1"/>
+    <w:lsdException w:name="Outline List 1" w:semiHidden="1" w:unhideWhenUsed="1"/>
+    <w:lsdException w:name="Outline List 2" w:semiHidden="1" w:unhideWhenUsed="1"/>
+    <w:lsdException w:name="Outline List 3" w:semiHidden="1" w:unhideWhenUsed="1"/>
+    <w:lsdException w:name="Table Simple 1" w:semiHidden="1" w:unhideWhenUsed="1"/>
+    <w:lsdException w:name="Table Simple 2" w:semiHidden="1" w:unhideWhenUsed="1"/>
+    <w:lsdException w:name="Table Simple 3" w:semiHidden="1" w:unhideWhenUsed="1"/>
+    <w:lsdException w:name="Table Classic 1" w:semiHidden="1" w:unhideWhenUsed="1"/>
+    <w:lsdException w:name="Table Classic 2" w:semiHidden="1" w:unhideWhenUsed="1"/>
+    <w:lsdException w:name="Table Classic 3" w:semiHidden="1" w:unhideWhenUsed="1"/>
+    <w:lsdException w:name="Table Classic 4" w:semiHidden="1" w:unhideWhenUsed="1"/>
+    <w:lsdException w:name="Table Colorful 1" w:semiHidden="1" w:unhideWhenUsed="1"/>
+    <w:lsdException w:name="Table Colorful 2" w:semiHidden="1" w:unhideWhenUsed="1"/>
+    <w:lsdException w:name="Table Colorful 3" w:semiHidden="1" w:unhideWhenUsed="1"/>
+    <w:lsdException w:name="Table Columns 1" w:semiHidden="1" w:unhideWhenUsed="1"/>
+    <w:lsdException w:name="Table Columns 2" w:semiHidden="1" w:unhideWhenUsed="1"/>
+    <w:lsdException w:name="Table Columns 3" w:semiHidden="1" w:unhideWhenUsed="1"/>
+    <w:lsdException w:name="Table Columns 4" w:semiHidden="1" w:unhideWhenUsed="1"/>
+    <w:lsdException w:name="Table Columns 5" w:semiHidden="1" w:unhideWhenUsed="1"/>
+    <w:lsdException w:name="Table Grid 1" w:semiHidden="1" w:unhideWhenUsed="1"/>
+    <w:lsdException w:name="Table Grid 2" w:semiHidden="1" w:unhideWhenUsed="1"/>
+    <w:lsdException w:name="Table Grid 3" w:semiHidden="1" w:unhideWhenUsed="1"/>
+    <w:lsdException w:name="Table Grid 4" w:semiHidden="1" w:unhideWhenUsed="1"/>
+    <w:lsdException w:name="Table Grid 5" w:semiHidden="1" w:unhideWhenUsed="1"/>
+    <w:lsdException w:name="Table Grid 6" w:semiHidden="1" w:unhideWhenUsed="1"/>
+    <w:lsdException w:name="Table Grid 7" w:semiHidden="1" w:unhideWhenUsed="1"/>
+    <w:lsdException w:name="Table Grid 8" w:semiHidden="1" w:unhideWhenUsed="1"/>
+    <w:lsdException w:name="Table List 1" w:semiHidden="1" w:unhideWhenUsed="1"/>
+    <w:lsdException w:name="Table List 2" w:semiHidden="1" w:unhideWhenUsed="1"/>
+    <w:lsdException w:name="Table List 3" w:semiHidden="1" w:unhideWhenUsed="1"/>
+    <w:lsdException w:name="Table List 4" w:semiHidden="1" w:unhideWhenUsed="1"/>
+    <w:lsdException w:name="Table List 5" w:semiHidden="1" w:unhideWhenUsed="1"/>
+    <w:lsdException w:name="Table List 6" w:semiHidden="1" w:unhideWhenUsed="1"/>
+    <w:lsdException w:name="Table List 7" w:semiHidden="1" w:unhideWhenUsed="1"/>
+    <w:lsdException w:name="Table List 8" w:semiHidden="1" w:unhideWhenUsed="1"/>
+    <w:lsdException w:name="Table 3D effects 1" w:semiHidden="1" w:unhideWhenUsed="1"/>
+    <w:lsdException w:name="Table 3D effects 2" w:semiHidden="1" w:unhideWhenUsed="1"/>
+    <w:lsdException w:name="Table 3D effects 3" w:semiHidden="1" w:unhideWhenUsed="1"/>
+    <w:lsdException w:name="Table Contemporary" w:semiHidden="1" w:unhideWhenUsed="1"/>
+    <w:lsdException w:name="Table Elegant" w:semiHidden="1" w:unhideWhenUsed="1"/>
+    <w:lsdException w:name="Table Professional" w:semiHidden="1" w:unhideWhenUsed="1"/>
+    <w:lsdException w:name="Table Subtle 1" w:semiHidden="1" w:unhideWhenUsed="1"/>
+    <w:lsdException w:name="Table Subtle 2" w:semiHidden="1" w:unhideWhenUsed="1"/>
+    <w:lsdException w:name="Table Web 1" w:semiHidden="1" w:unhideWhenUsed="1"/>
+    <w:lsdException w:name="Table Web 2" w:semiHidden="1" w:unhideWhenUsed="1"/>
+    <w:lsdException w:name="Table Web 3" w:semiHidden="1" w:unhideWhenUsed="1"/>
+    <w:lsdException w:name="Balloon Text" w:semiHidden="1" w:unhideWhenUsed="1"/>
+    <w:lsdException w:name="Table Grid" w:uiPriority="59"/>
+    <w:lsdException w:name="Table Theme" w:semiHidden="1" w:unhideWhenUsed="1"/>
+    <w:lsdException w:name="Placeholder Text" w:semiHidden="1"/>
+    <w:lsdException w:name="No Spacing" w:uiPriority="1" w:qFormat="1"/>
+    <w:lsdException w:name="Light Shading" w:uiPriority="60"/>
+    <w:lsdException w:name="Light List" w:uiPriority="61"/>
+    <w:lsdException w:name="Light Grid" w:uiPriority="62"/>
+    <w:lsdException w:name="Medium Shading 1" w:uiPriority="63"/>
+    <w:lsdException w:name="Medium Shading 2" w:uiPriority="64"/>
+    <w:lsdException w:name="Medium List 1" w:uiPriority="65"/>
+    <w:lsdException w:name="Medium List 2" w:uiPriority="66"/>
+    <w:lsdException w:name="Medium Grid 1" w:uiPriority="67"/>
+    <w:lsdException w:name="Medium Grid 2" w:uiPriority="68"/>
+    <w:lsdException w:name="Medium Grid 3" w:uiPriority="69"/>
+    <w:lsdException w:name="Dark List" w:uiPriority="70"/>
+    <w:lsdException w:name="Colorful Shading" w:uiPriority="71"/>
+    <w:lsdException w:name="Colorful List" w:uiPriority="72"/>
+    <w:lsdException w:name="Colorful Grid" w:uiPriority="73"/>
+    <w:lsdException w:name="Light Shading Accent 1" w:uiPriority="60"/>
+    <w:lsdException w:name="Light List Accent 1" w:uiPriority="61"/>
+    <w:lsdException w:name="Light Grid Accent 1" w:uiPriority="62"/>
+    <w:lsdException w:name="Medium Shading 1 Accent 1" w:uiPriority="63"/>
+    <w:lsdException w:name="Medium Shading 2 Accent 1" w:uiPriority="64"/>
+    <w:lsdException w:name="Medium List 1 Accent 1" w:uiPriority="65"/>
+    <w:lsdException w:name="Revision" w:semiHidden="1"/>
+    <w:lsdException w:name="List Paragraph" w:uiPriority="34" w:qFormat="1"/>
+    <w:lsdException w:name="Quote" w:uiPriority="29" w:qFormat="1"/>
+    <w:lsdException w:name="Intense Quote" w:uiPriority="30" w:qFormat="1"/>
+    <w:lsdException w:name="Medium List 2 Accent 1" w:uiPriority="66"/>
+    <w:lsdException w:name="Medium Grid 1 Accent 1" w:uiPriority="67"/>
+    <w:lsdException w:name="Medium Grid 2 Accent 1" w:uiPriority="68"/>
+    <w:lsdException w:name="Medium Grid 3 Accent 1" w:uiPriority="69"/>
+    <w:lsdException w:name="Dark List Accent 1" w:uiPriority="70"/>
+    <w:lsdException w:name="Colorful Shading Accent 1" w:uiPriority="71"/>
+    <w:lsdException w:name="Colorful List Accent 1" w:uiPriority="72"/>
+    <w:lsdException w:name="Colorful Grid Accent 1" w:uiPriority="73"/>
+    <w:lsdException w:name="Light Shading Accent 2" w:uiPriority="60"/>
+    <w:lsdException w:name="Light List Accent 2" w:uiPriority="61"/>
+    <w:lsdException w:name="Light Grid Accent 2" w:uiPriority="62"/>
+    <w:lsdException w:name="Medium Shading 1 Accent 2" w:uiPriority="63"/>
+    <w:lsdException w:name="Medium Shading 2 Accent 2" w:uiPriority="64"/>
+    <w:lsdException w:name="Medium List 1 Accent 2" w:uiPriority="65"/>
+    <w:lsdException w:name="Medium List 2 Accent 2" w:uiPriority="66"/>
+    <w:lsdException w:name="Medium Grid 1 Accent 2" w:uiPriority="67"/>
+    <w:lsdException w:name="Medium Grid 2 Accent 2" w:uiPriority="68"/>
+    <w:lsdException w:name="Medium Grid 3 Accent 2" w:uiPriority="69"/>
+    <w:lsdException w:name="Dark List Accent 2" w:uiPriority="70"/>
+    <w:lsdException w:name="Colorful Shading Accent 2" w:uiPriority="71"/>
+    <w:lsdException w:name="Colorful List Accent 2" w:uiPriority="72"/>
+    <w:lsdException w:name="Colorful Grid Accent 2" w:uiPriority="73"/>
+    <w:lsdException w:name="Light Shading Accent 3" w:uiPriority="60"/>
+    <w:lsdException w:name="Light List Accent 3" w:uiPriority="61"/>
+    <w:lsdException w:name="Light Grid Accent 3" w:uiPriority="62"/>
+    <w:lsdException w:name="Medium Shading 1 Accent 3" w:uiPriority="63"/>
+    <w:lsdException w:name="Medium Shading 2 Accent 3" w:uiPriority="64"/>
+    <w:lsdException w:name="Medium List 1 Accent 3" w:uiPriority="65"/>
+    <w:lsdException w:name="Medium List 2 Accent 3" w:uiPriority="66"/>
+    <w:lsdException w:name="Medium Grid 1 Accent 3" w:uiPriority="67"/>
+    <w:lsdException w:name="Medium Grid 2 Accent 3" w:uiPriority="68"/>
+    <w:lsdException w:name="Medium Grid 3 Accent 3" w:uiPriority="69"/>
+    <w:lsdException w:name="Dark List Accent 3" w:uiPriority="70"/>
+    <w:lsdException w:name="Colorful Shading Accent 3" w:uiPriority="71"/>
+    <w:lsdException w:name="Colorful List Accent 3" w:uiPriority="72"/>
+    <w:lsdException w:name="Colorful Grid Accent 3" w:uiPriority="73"/>
+    <w:lsdException w:name="Light Shading Accent 4" w:uiPriority="60"/>
+    <w:lsdException w:name="Light List Accent 4" w:uiPriority="61"/>
+    <w:lsdException w:name="Light Grid Accent 4" w:uiPriority="62"/>
+    <w:lsdException w:name="Medium Shading 1 Accent 4" w:uiPriority="63"/>
+    <w:lsdException w:name="Medium Shading 2 Accent 4" w:uiPriority="64"/>
+    <w:lsdException w:name="Medium List 1 Accent 4" w:uiPriority="65"/>
+    <w:lsdException w:name="Medium List 2 Accent 4" w:uiPriority="66"/>
+    <w:lsdException w:name="Medium Grid 1 Accent 4" w:uiPriority="67"/>
+    <w:lsdException w:name="Medium Grid 2 Accent 4" w:uiPriority="68"/>
+    <w:lsdException w:name="Medium Grid 3 Accent 4" w:uiPriority="69"/>
+    <w:lsdException w:name="Dark List Accent 4" w:uiPriority="70"/>
+    <w:lsdException w:name="Colorful Shading Accent 4" w:uiPriority="71"/>
+    <w:lsdException w:name="Colorful List Accent 4" w:uiPriority="72"/>
+    <w:lsdException w:name="Colorful Grid Accent 4" w:uiPriority="73"/>
+    <w:lsdException w:name="Light Shading Accent 5" w:uiPriority="60"/>
+    <w:lsdException w:name="Light List Accent 5" w:uiPriority="61"/>
+    <w:lsdException w:name="Light Grid Accent 5" w:uiPriority="62"/>
+    <w:lsdException w:name="Medium Shading 1 Accent 5" w:uiPriority="63"/>
+    <w:lsdException w:name="Medium Shading 2 Accent 5" w:uiPriority="64"/>
+    <w:lsdException w:name="Medium List 1 Accent 5" w:uiPriority="65"/>
+    <w:lsdException w:name="Medium List 2 Accent 5" w:uiPriority="66"/>
+    <w:lsdException w:name="Medium Grid 1 Accent 5" w:uiPriority="67"/>
+    <w:lsdException w:name="Medium Grid 2 Accent 5" w:uiPriority="68"/>
+    <w:lsdException w:name="Medium Grid 3 Accent 5" w:uiPriority="69"/>
+    <w:lsdException w:name="Dark List Accent 5" w:uiPriority="70"/>
+    <w:lsdException w:name="Colorful Shading Accent 5" w:uiPriority="71"/>
+    <w:lsdException w:name="Colorful List Accent 5" w:uiPriority="72"/>
+    <w:lsdException w:name="Colorful Grid Accent 5" w:uiPriority="73"/>
+    <w:lsdException w:name="Light Shading Accent 6" w:uiPriority="60"/>
+    <w:lsdException w:name="Light List Accent 6" w:uiPriority="61"/>
+    <w:lsdException w:name="Light Grid Accent 6" w:uiPriority="62"/>
+    <w:lsdException w:name="Medium Shading 1 Accent 6" w:uiPriority="63"/>
+    <w:lsdException w:name="Medium Shading 2 Accent 6" w:uiPriority="64"/>
+    <w:lsdException w:name="Medium List 1 Accent 6" w:uiPriority="65"/>
+    <w:lsdException w:name="Medium List 2 Accent 6" w:uiPriority="66"/>
+    <w:lsdException w:name="Medium Grid 1 Accent 6" w:uiPriority="67"/>
+    <w:lsdException w:name="Medium Grid 2 Accent 6" w:uiPriority="68"/>
+    <w:lsdException w:name="Medium Grid 3 Accent 6" w:uiPriority="69"/>
+    <w:lsdException w:name="Dark List Accent 6" w:uiPriority="70"/>
+    <w:lsdException w:name="Colorful Shading Accent 6" w:uiPriority="71"/>
+    <w:lsdException w:name="Colorful List Accent 6" w:uiPriority="72"/>
+    <w:lsdException w:name="Colorful Grid Accent 6" w:uiPriority="73"/>
+    <w:lsdException w:name="Subtle Emphasis" w:uiPriority="19" w:qFormat="1"/>
+    <w:lsdException w:name="Intense Emphasis" w:uiPriority="21" w:qFormat="1"/>
+    <w:lsdException w:name="Subtle Reference" w:uiPriority="31" w:qFormat="1"/>
+    <w:lsdException w:name="Intense Reference" w:uiPriority="32" w:qFormat="1"/>
+    <w:lsdException w:name="Book Title" w:uiPriority="33" w:qFormat="1"/>
+    <w:lsdException w:name="Bibliography" w:semiHidden="1" w:uiPriority="37" w:unhideWhenUsed="1"/>
+    <w:lsdException w:name="TOC Heading" w:semiHidden="1" w:uiPriority="39" w:unhideWhenUsed="1" w:qFormat="1"/>
+    <w:lsdException w:name="Plain Table 1" w:uiPriority="41"/>
+    <w:lsdException w:name="Plain Table 2" w:uiPriority="42"/>
+    <w:lsdException w:name="Plain Table 3" w:uiPriority="43"/>
+    <w:lsdException w:name="Plain Table 4" w:uiPriority="44"/>
+    <w:lsdException w:name="Plain Table 5" w:uiPriority="45"/>
+    <w:lsdException w:name="Grid Table Light" w:uiPriority="40"/>
+    <w:lsdException w:name="Grid Table 1 Light" w:uiPriority="46"/>
+    <w:lsdException w:name="Grid Table 2" w:uiPriority="47"/>
+    <w:lsdException w:name="Grid Table 3" w:uiPriority="48"/>
+    <w:lsdException w:name="Grid Table 4" w:uiPriority="49"/>
+    <w:lsdException w:name="Grid Table 5 Dark" w:uiPriority="50"/>
+    <w:lsdException w:name="Grid Table 6 Colorful" w:uiPriority="51"/>
+    <w:lsdException w:name="Grid Table 7 Colorful" w:uiPriority="52"/>
+    <w:lsdException w:name="Grid Table 1 Light Accent 1" w:uiPriority="46"/>
+    <w:lsdException w:name="Grid Table 2 Accent 1" w:uiPriority="47"/>
+    <w:lsdException w:name="Grid Table 3 Accent 1" w:uiPriority="48"/>
+    <w:lsdException w:name="Grid Table 4 Accent 1" w:uiPriority="49"/>
+    <w:lsdException w:name="Grid Table 5 Dark Accent 1" w:uiPriority="50"/>
+    <w:lsdException w:name="Grid Table 6 Colorful Accent 1" w:uiPriority="51"/>
+    <w:lsdException w:name="Grid Table 7 Colorful Accent 1" w:uiPriority="52"/>
+    <w:lsdException w:name="Grid Table 1 Light Accent 2" w:uiPriority="46"/>
+    <w:lsdException w:name="Grid Table 2 Accent 2" w:uiPriority="47"/>
+    <w:lsdException w:name="Grid Table 3 Accent 2" w:uiPriority="48"/>
+    <w:lsdException w:name="Grid Table 4 Accent 2" w:uiPriority="49"/>
+    <w:lsdException w:name="Grid Table 5 Dark Accent 2" w:uiPriority="50"/>
+    <w:lsdException w:name="Grid Table 6 Colorful Accent 2" w:uiPriority="51"/>
+    <w:lsdException w:name="Grid Table 7 Colorful Accent 2" w:uiPriority="52"/>
+    <w:lsdException w:name="Grid Table 1 Light Accent 3" w:uiPriority="46"/>
+    <w:lsdException w:name="Grid Table 2 Accent 3" w:uiPriority="47"/>
+    <w:lsdException w:name="Grid Table 3 Accent 3" w:uiPriority="48"/>
+    <w:lsdException w:name="Grid Table 4 Accent 3" w:uiPriority="49"/>
+    <w:lsdException w:name="Grid Table 5 Dark Accent 3" w:uiPriority="50"/>
+    <w:lsdException w:name="Grid Table 6 Colorful Accent 3" w:uiPriority="51"/>
+    <w:lsdException w:name="Grid Table 7 Colorful Accent 3" w:uiPriority="52"/>
+    <w:lsdException w:name="Grid Table 1 Light Accent 4" w:uiPriority="46"/>
+    <w:lsdException w:name="Grid Table 2 Accent 4" w:uiPriority="47"/>
+    <w:lsdException w:name="Grid Table 3 Accent 4" w:uiPriority="48"/>
+    <w:lsdException w:name="Grid Table 4 Accent 4" w:uiPriority="49"/>
+    <w:lsdException w:name="Grid Table 5 Dark Accent 4" w:uiPriority="50"/>
+    <w:lsdException w:name="Grid Table 6 Colorful Accent 4" w:uiPriority="51"/>
+    <w:lsdException w:name="Grid Table 7 Colorful Accent 4" w:uiPriority="52"/>
+    <w:lsdException w:name="Grid Table 1 Light Accent 5" w:uiPriority="46"/>
+    <w:lsdException w:name="Grid Table 2 Accent 5" w:uiPriority="47"/>
+    <w:lsdException w:name="Grid Table 3 Accent 5" w:uiPriority="48"/>
+    <w:lsdException w:name="Grid Table 4 Accent 5" w:uiPriority="49"/>
+    <w:lsdException w:name="Grid Table 5 Dark Accent 5" w:uiPriority="50"/>
+    <w:lsdException w:name="Grid Table 6 Colorful Accent 5" w:uiPriority="51"/>
+    <w:lsdException w:name="Grid Table 7 Colorful Accent 5" w:uiPriority="52"/>
+    <w:lsdException w:name="Grid Table 1 Light Accent 6" w:uiPriority="46"/>
+    <w:lsdException w:name="Grid Table 2 Accent 6" w:uiPriority="47"/>
+    <w:lsdException w:name="Grid Table 3 Accent 6" w:uiPriority="48"/>
+    <w:lsdException w:name="Grid Table 4 Accent 6" w:uiPriority="49"/>
+    <w:lsdException w:name="Grid Table 5 Dark Accent 6" w:uiPriority="50"/>
+    <w:lsdException w:name="Grid Table 6 Colorful Accent 6" w:uiPriority="51"/>
+    <w:lsdException w:name="Grid Table 7 Colorful Accent 6" w:uiPriority="52"/>
+    <w:lsdException w:name="List Table 1 Light" w:uiPriority="46"/>
+    <w:lsdException w:name="List Table 2" w:uiPriority="47"/>
+    <w:lsdException w:name="List Table 3" w:uiPriority="48"/>
+    <w:lsdException w:name="List Table 4" w:uiPriority="49"/>
+    <w:lsdException w:name="List Table 5 Dark" w:uiPriority="50"/>
+    <w:lsdException w:name="List Table 6 Colorful" w:uiPriority="51"/>
+    <w:lsdException w:name="List Table 7 Colorful" w:uiPriority="52"/>
+    <w:lsdException w:name="List Table 1 Light Accent 1" w:uiPriority="46"/>
+    <w:lsdException w:name="List Table 2 Accent 1" w:uiPriority="47"/>
+    <w:lsdException w:name="List Table 3 Accent 1" w:uiPriority="48"/>
+    <w:lsdException w:name="List Table 4 Accent 1" w:uiPriority="49"/>
+    <w:lsdException w:name="List Table 5 Dark Accent 1" w:uiPriority="50"/>
+    <w:lsdException w:name="List Table 6 Colorful Accent 1" w:uiPriority="51"/>
+    <w:lsdException w:name="List Table 7 Colorful Accent 1" w:uiPriority="52"/>
+    <w:lsdException w:name="List Table 1 Light Accent 2" w:uiPriority="46"/>
+    <w:lsdException w:name="List Table 2 Accent 2" w:uiPriority="47"/>
+    <w:lsdException w:name="List Table 3 Accent 2" w:uiPriority="48"/>
+    <w:lsdException w:name="List Table 4 Accent 2" w:uiPriority="49"/>
+    <w:lsdException w:name="List Table 5 Dark Accent 2" w:uiPriority="50"/>
+    <w:lsdException w:name="List Table 6 Colorful Accent 2" w:uiPriority="51"/>
+    <w:lsdException w:name="List Table 7 Colorful Accent 2" w:uiPriority="52"/>
+    <w:lsdException w:name="List Table 1 Light Accent 3" w:uiPriority="46"/>
+    <w:lsdException w:name="List Table 2 Accent 3" w:uiPriority="47"/>
+    <w:lsdException w:name="List Table 3 Accent 3" w:uiPriority="48"/>
+    <w:lsdException w:name="List Table 4 Accent 3" w:uiPriority="49"/>
+    <w:lsdException w:name="List Table 5 Dark Accent 3" w:uiPriority="50"/>
+    <w:lsdException w:name="List Table 6 Colorful Accent 3" w:uiPriority="51"/>
+    <w:lsdException w:name="List Table 7 Colorful Accent 3" w:uiPriority="52"/>
+    <w:lsdException w:name="List Table 1 Light Accent 4" w:uiPriority="46"/>
+    <w:lsdException w:name="List Table 2 Accent 4" w:uiPriority="47"/>
+    <w:lsdException w:name="List Table 3 Accent 4" w:uiPriority="48"/>
+    <w:lsdException w:name="List Table 4 Accent 4" w:uiPriority="49"/>
+    <w:lsdException w:name="List Table 5 Dark Accent 4" w:uiPriority="50"/>
+    <w:lsdException w:name="List Table 6 Colorful Accent 4" w:uiPriority="51"/>
+    <w:lsdException w:name="List Table 7 Colorful Accent 4" w:uiPriority="52"/>
+    <w:lsdException w:name="List Table 1 Light Accent 5" w:uiPriority="46"/>
+    <w:lsdException w:name="List Table 2 Accent 5" w:uiPriority="47"/>
+    <w:lsdException w:name="List Table 3 Accent 5" w:uiPriority="48"/>
+    <w:lsdException w:name="List Table 4 Accent 5" w:uiPriority="49"/>
+    <w:lsdException w:name="List Table 5 Dark Accent 5" w:uiPriority="50"/>
+    <w:lsdException w:name="List Table 6 Colorful Accent 5" w:uiPriority="51"/>
+    <w:lsdException w:name="List Table 7 Colorful Accent 5" w:uiPriority="52"/>
+    <w:lsdException w:name="List Table 1 Light Accent 6" w:uiPriority="46"/>
+    <w:lsdException w:name="List Table 2 Accent 6" w:uiPriority="47"/>
+    <w:lsdException w:name="List Table 3 Accent 6" w:uiPriority="48"/>
+    <w:lsdException w:name="List Table 4 Accent 6" w:uiPriority="49"/>
+    <w:lsdException w:name="List Table 5 Dark Accent 6" w:uiPriority="50"/>
+    <w:lsdException w:name="List Table 6 Colorful Accent 6" w:uiPriority="51"/>
+    <w:lsdException w:name="List Table 7 Colorful Accent 6" w:uiPriority="52"/>
   </w:latentStyles>
   <w:style w:type="paragraph" w:default="1" w:styleId="Normal">
     <w:name w:val="Normal"/>
@@ -6014,7 +6899,7 @@
 </file>
 
 <file path=customXml/itemProps1.xml><?xml version="1.0" encoding="utf-8"?>
-<ds:datastoreItem xmlns:ds="http://schemas.openxmlformats.org/officeDocument/2006/customXml" ds:itemID="{69A6057E-EEDC-4F17-B854-0D7FCA6A939F}">
+<ds:datastoreItem xmlns:ds="http://schemas.openxmlformats.org/officeDocument/2006/customXml" ds:itemID="{22633014-32B5-49D3-A271-93927A3F7F62}">
   <ds:schemaRefs>
     <ds:schemaRef ds:uri="http://schemas.openxmlformats.org/officeDocument/2006/bibliography"/>
   </ds:schemaRefs>

</xml_diff>